<commit_message>
corrected some minor errors
</commit_message>
<xml_diff>
--- a/Phase 2/Refine schema.docx
+++ b/Phase 2/Refine schema.docx
@@ -827,6 +827,7 @@
                 <w:color w:val="FA7D00"/>
               </w:rPr>
             </w:pPr>
+            <w:proofErr w:type="spellStart"/>
             <w:r>
               <w:rPr>
                 <w:rFonts w:ascii="Calibri" w:eastAsia="Times New Roman" w:hAnsi="Calibri" w:cs="Times New Roman"/>
@@ -836,6 +837,7 @@
               </w:rPr>
               <w:t>dname</w:t>
             </w:r>
+            <w:proofErr w:type="spellEnd"/>
           </w:p>
         </w:tc>
         <w:tc>
@@ -1028,6 +1030,7 @@
                 <w:color w:val="FA7D00"/>
               </w:rPr>
             </w:pPr>
+            <w:proofErr w:type="spellStart"/>
             <w:r>
               <w:rPr>
                 <w:rFonts w:ascii="Calibri" w:eastAsia="Times New Roman" w:hAnsi="Calibri" w:cs="Times New Roman"/>
@@ -1037,6 +1040,7 @@
               </w:rPr>
               <w:t>dname</w:t>
             </w:r>
+            <w:proofErr w:type="spellEnd"/>
           </w:p>
         </w:tc>
         <w:tc>
@@ -2033,6 +2037,7 @@
                 <w:u w:val="single"/>
               </w:rPr>
             </w:pPr>
+            <w:proofErr w:type="spellStart"/>
             <w:r>
               <w:rPr>
                 <w:rFonts w:ascii="Calibri" w:eastAsia="Times New Roman" w:hAnsi="Calibri" w:cs="Times New Roman"/>
@@ -2043,6 +2048,7 @@
               </w:rPr>
               <w:t>dname</w:t>
             </w:r>
+            <w:proofErr w:type="spellEnd"/>
           </w:p>
         </w:tc>
         <w:tc>
@@ -2442,6 +2448,7 @@
                 <w:color w:val="FA7D00"/>
               </w:rPr>
             </w:pPr>
+            <w:proofErr w:type="spellStart"/>
             <w:r>
               <w:rPr>
                 <w:rFonts w:ascii="Calibri" w:eastAsia="Times New Roman" w:hAnsi="Calibri" w:cs="Times New Roman"/>
@@ -2451,6 +2458,7 @@
               </w:rPr>
               <w:t>pwd</w:t>
             </w:r>
+            <w:proofErr w:type="spellEnd"/>
           </w:p>
         </w:tc>
         <w:tc>
@@ -2639,6 +2647,7 @@
                 <w:color w:val="006100"/>
               </w:rPr>
             </w:pPr>
+            <w:proofErr w:type="spellStart"/>
             <w:r>
               <w:rPr>
                 <w:rFonts w:ascii="Calibri" w:eastAsia="Times New Roman" w:hAnsi="Calibri" w:cs="Times New Roman"/>
@@ -2646,6 +2655,7 @@
               </w:rPr>
               <w:t>addressid</w:t>
             </w:r>
+            <w:proofErr w:type="spellEnd"/>
           </w:p>
         </w:tc>
       </w:tr>
@@ -2662,6 +2672,7 @@
       <w:pPr>
         <w:spacing w:after="0"/>
       </w:pPr>
+      <w:proofErr w:type="spellStart"/>
       <w:r>
         <w:t>A</w:t>
       </w:r>
@@ -2672,7 +2683,11 @@
         <w:t>d</w:t>
       </w:r>
       <w:r>
-        <w:t xml:space="preserve">ressid refers to the primary key in the </w:t>
+        <w:t>ressid</w:t>
+      </w:r>
+      <w:proofErr w:type="spellEnd"/>
+      <w:r>
+        <w:t xml:space="preserve"> refers to the primary key in the </w:t>
       </w:r>
       <w:r>
         <w:t>Table A</w:t>
@@ -2976,6 +2991,7 @@
                 <w:u w:val="single"/>
               </w:rPr>
             </w:pPr>
+            <w:proofErr w:type="spellStart"/>
             <w:r>
               <w:rPr>
                 <w:rFonts w:ascii="Calibri" w:eastAsia="Times New Roman" w:hAnsi="Calibri" w:cs="Times New Roman"/>
@@ -2986,6 +3002,7 @@
               </w:rPr>
               <w:t>addressid</w:t>
             </w:r>
+            <w:proofErr w:type="spellEnd"/>
           </w:p>
         </w:tc>
         <w:tc>
@@ -3256,6 +3273,7 @@
                 <w:u w:val="single"/>
               </w:rPr>
             </w:pPr>
+            <w:proofErr w:type="spellStart"/>
             <w:r>
               <w:rPr>
                 <w:rFonts w:ascii="Calibri" w:eastAsia="Times New Roman" w:hAnsi="Calibri" w:cs="Times New Roman"/>
@@ -3266,6 +3284,7 @@
               </w:rPr>
               <w:t>dname</w:t>
             </w:r>
+            <w:proofErr w:type="spellEnd"/>
           </w:p>
         </w:tc>
         <w:tc>
@@ -3395,6 +3414,7 @@
                 <w:color w:val="006100"/>
               </w:rPr>
             </w:pPr>
+            <w:proofErr w:type="spellStart"/>
             <w:r>
               <w:rPr>
                 <w:rFonts w:ascii="Calibri" w:eastAsia="Times New Roman" w:hAnsi="Calibri" w:cs="Times New Roman"/>
@@ -3402,6 +3422,7 @@
               </w:rPr>
               <w:t>addressid</w:t>
             </w:r>
+            <w:proofErr w:type="spellEnd"/>
           </w:p>
         </w:tc>
       </w:tr>
@@ -3410,11 +3431,16 @@
       <w:pPr>
         <w:spacing w:after="0"/>
       </w:pPr>
+      <w:proofErr w:type="spellStart"/>
       <w:r>
         <w:t>Ad</w:t>
       </w:r>
       <w:r>
-        <w:t xml:space="preserve">dressid refers to the primary key in the </w:t>
+        <w:t>dressid</w:t>
+      </w:r>
+      <w:proofErr w:type="spellEnd"/>
+      <w:r>
+        <w:t xml:space="preserve"> refers to the primary key in the </w:t>
       </w:r>
       <w:r>
         <w:t>Table A</w:t>
@@ -3507,6 +3533,7 @@
                 <w:u w:val="single"/>
               </w:rPr>
             </w:pPr>
+            <w:proofErr w:type="spellStart"/>
             <w:r>
               <w:rPr>
                 <w:rFonts w:ascii="Calibri" w:eastAsia="Times New Roman" w:hAnsi="Calibri" w:cs="Times New Roman"/>
@@ -3517,6 +3544,7 @@
               </w:rPr>
               <w:t>dname</w:t>
             </w:r>
+            <w:proofErr w:type="spellEnd"/>
           </w:p>
         </w:tc>
         <w:tc>
@@ -4526,6 +4554,7 @@
                 <w:color w:val="9C0006"/>
               </w:rPr>
             </w:pPr>
+            <w:proofErr w:type="spellStart"/>
             <w:r>
               <w:rPr>
                 <w:rFonts w:ascii="Calibri" w:eastAsia="Times New Roman" w:hAnsi="Calibri" w:cs="Times New Roman"/>
@@ -4533,6 +4562,7 @@
               </w:rPr>
               <w:t>dname</w:t>
             </w:r>
+            <w:proofErr w:type="spellEnd"/>
           </w:p>
         </w:tc>
         <w:tc>
@@ -4990,6 +5020,7 @@
                 <w:u w:val="single"/>
               </w:rPr>
             </w:pPr>
+            <w:proofErr w:type="spellStart"/>
             <w:r>
               <w:rPr>
                 <w:rFonts w:ascii="Calibri" w:eastAsia="Times New Roman" w:hAnsi="Calibri" w:cs="Times New Roman"/>
@@ -4998,6 +5029,7 @@
               </w:rPr>
               <w:t>dname</w:t>
             </w:r>
+            <w:proofErr w:type="spellEnd"/>
           </w:p>
         </w:tc>
         <w:tc>
@@ -5438,6 +5470,7 @@
                 <w:color w:val="FA7D00"/>
               </w:rPr>
             </w:pPr>
+            <w:proofErr w:type="spellStart"/>
             <w:r>
               <w:rPr>
                 <w:rFonts w:ascii="Calibri" w:eastAsia="Times New Roman" w:hAnsi="Calibri" w:cs="Times New Roman"/>
@@ -5447,6 +5480,7 @@
               </w:rPr>
               <w:t>pwd</w:t>
             </w:r>
+            <w:proofErr w:type="spellEnd"/>
           </w:p>
         </w:tc>
         <w:tc>
@@ -5635,6 +5669,7 @@
                 <w:color w:val="006100"/>
               </w:rPr>
             </w:pPr>
+            <w:proofErr w:type="spellStart"/>
             <w:r>
               <w:rPr>
                 <w:rFonts w:ascii="Calibri" w:eastAsia="Times New Roman" w:hAnsi="Calibri" w:cs="Times New Roman"/>
@@ -5642,6 +5677,7 @@
               </w:rPr>
               <w:t>addressid</w:t>
             </w:r>
+            <w:proofErr w:type="spellEnd"/>
           </w:p>
         </w:tc>
       </w:tr>
@@ -6407,6 +6443,7 @@
                 <w:u w:val="single"/>
               </w:rPr>
             </w:pPr>
+            <w:proofErr w:type="spellStart"/>
             <w:r>
               <w:rPr>
                 <w:rFonts w:ascii="Calibri" w:eastAsia="Times New Roman" w:hAnsi="Calibri" w:cs="Times New Roman"/>
@@ -6417,6 +6454,7 @@
               </w:rPr>
               <w:t>addressid</w:t>
             </w:r>
+            <w:proofErr w:type="spellEnd"/>
           </w:p>
         </w:tc>
         <w:tc>
@@ -6839,6 +6877,7 @@
                 <w:u w:val="single"/>
               </w:rPr>
             </w:pPr>
+            <w:proofErr w:type="spellStart"/>
             <w:r>
               <w:rPr>
                 <w:rFonts w:ascii="Calibri" w:eastAsia="Times New Roman" w:hAnsi="Calibri" w:cs="Times New Roman"/>
@@ -6849,6 +6888,7 @@
               </w:rPr>
               <w:t>dname</w:t>
             </w:r>
+            <w:proofErr w:type="spellEnd"/>
           </w:p>
         </w:tc>
         <w:tc>
@@ -6978,6 +7018,7 @@
                 <w:color w:val="006100"/>
               </w:rPr>
             </w:pPr>
+            <w:proofErr w:type="spellStart"/>
             <w:r>
               <w:rPr>
                 <w:rFonts w:ascii="Calibri" w:eastAsia="Times New Roman" w:hAnsi="Calibri" w:cs="Times New Roman"/>
@@ -6985,6 +7026,7 @@
               </w:rPr>
               <w:t>addressid</w:t>
             </w:r>
+            <w:proofErr w:type="spellEnd"/>
           </w:p>
         </w:tc>
       </w:tr>
@@ -7302,6 +7344,7 @@
                 <w:u w:val="single"/>
               </w:rPr>
             </w:pPr>
+            <w:proofErr w:type="spellStart"/>
             <w:r>
               <w:rPr>
                 <w:rFonts w:ascii="Calibri" w:eastAsia="Times New Roman" w:hAnsi="Calibri" w:cs="Times New Roman"/>
@@ -7312,6 +7355,7 @@
               </w:rPr>
               <w:t>dname</w:t>
             </w:r>
+            <w:proofErr w:type="spellEnd"/>
           </w:p>
         </w:tc>
         <w:tc>
@@ -8471,10 +8515,7 @@
     </w:p>
     <w:p/>
     <w:p/>
-    <w:p>
-      <w:bookmarkStart w:id="0" w:name="_GoBack"/>
-      <w:bookmarkEnd w:id="0"/>
-    </w:p>
+    <w:p/>
     <w:tbl>
       <w:tblPr>
         <w:tblW w:w="5260" w:type="dxa"/>
@@ -9018,6 +9059,7 @@
                 <w:u w:val="single"/>
               </w:rPr>
             </w:pPr>
+            <w:proofErr w:type="spellStart"/>
             <w:r>
               <w:rPr>
                 <w:rFonts w:ascii="Calibri" w:eastAsia="Times New Roman" w:hAnsi="Calibri" w:cs="Times New Roman"/>
@@ -9026,6 +9068,7 @@
               </w:rPr>
               <w:t>dname</w:t>
             </w:r>
+            <w:proofErr w:type="spellEnd"/>
           </w:p>
         </w:tc>
         <w:tc>
@@ -9598,6 +9641,7 @@
                 <w:color w:val="FA7D00"/>
               </w:rPr>
             </w:pPr>
+            <w:proofErr w:type="spellStart"/>
             <w:r>
               <w:rPr>
                 <w:rFonts w:ascii="Calibri" w:eastAsia="Times New Roman" w:hAnsi="Calibri" w:cs="Times New Roman"/>
@@ -9607,6 +9651,7 @@
               </w:rPr>
               <w:t>pwd</w:t>
             </w:r>
+            <w:proofErr w:type="spellEnd"/>
           </w:p>
         </w:tc>
         <w:tc>
@@ -9795,6 +9840,7 @@
                 <w:color w:val="006100"/>
               </w:rPr>
             </w:pPr>
+            <w:proofErr w:type="spellStart"/>
             <w:r>
               <w:rPr>
                 <w:rFonts w:ascii="Calibri" w:eastAsia="Times New Roman" w:hAnsi="Calibri" w:cs="Times New Roman"/>
@@ -9802,6 +9848,7 @@
               </w:rPr>
               <w:t>addressid</w:t>
             </w:r>
+            <w:proofErr w:type="spellEnd"/>
           </w:p>
         </w:tc>
       </w:tr>
@@ -11009,7 +11056,79 @@
           <w:shd w:val="clear" w:color="auto" w:fill="FFFFFF"/>
           <w:lang w:eastAsia="zh-CN"/>
         </w:rPr>
-        <w:t>email dob rating pwd income phone lastname firstname addressed)</w:t>
+        <w:t xml:space="preserve">email dob rating </w:t>
+      </w:r>
+      <w:proofErr w:type="spellStart"/>
+      <w:r>
+        <w:rPr>
+          <w:rFonts w:ascii="Helvetica" w:eastAsia="Times New Roman" w:hAnsi="Helvetica" w:cs="Times New Roman"/>
+          <w:color w:val="252525"/>
+          <w:sz w:val="21"/>
+          <w:szCs w:val="21"/>
+          <w:shd w:val="clear" w:color="auto" w:fill="FFFFFF"/>
+          <w:lang w:eastAsia="zh-CN"/>
+        </w:rPr>
+        <w:t>pwd</w:t>
+      </w:r>
+      <w:proofErr w:type="spellEnd"/>
+      <w:r>
+        <w:rPr>
+          <w:rFonts w:ascii="Helvetica" w:eastAsia="Times New Roman" w:hAnsi="Helvetica" w:cs="Times New Roman"/>
+          <w:color w:val="252525"/>
+          <w:sz w:val="21"/>
+          <w:szCs w:val="21"/>
+          <w:shd w:val="clear" w:color="auto" w:fill="FFFFFF"/>
+          <w:lang w:eastAsia="zh-CN"/>
+        </w:rPr>
+        <w:t xml:space="preserve"> income phone </w:t>
+      </w:r>
+      <w:proofErr w:type="spellStart"/>
+      <w:r>
+        <w:rPr>
+          <w:rFonts w:ascii="Helvetica" w:eastAsia="Times New Roman" w:hAnsi="Helvetica" w:cs="Times New Roman"/>
+          <w:color w:val="252525"/>
+          <w:sz w:val="21"/>
+          <w:szCs w:val="21"/>
+          <w:shd w:val="clear" w:color="auto" w:fill="FFFFFF"/>
+          <w:lang w:eastAsia="zh-CN"/>
+        </w:rPr>
+        <w:t>lastname</w:t>
+      </w:r>
+      <w:proofErr w:type="spellEnd"/>
+      <w:r>
+        <w:rPr>
+          <w:rFonts w:ascii="Helvetica" w:eastAsia="Times New Roman" w:hAnsi="Helvetica" w:cs="Times New Roman"/>
+          <w:color w:val="252525"/>
+          <w:sz w:val="21"/>
+          <w:szCs w:val="21"/>
+          <w:shd w:val="clear" w:color="auto" w:fill="FFFFFF"/>
+          <w:lang w:eastAsia="zh-CN"/>
+        </w:rPr>
+        <w:t xml:space="preserve"> </w:t>
+      </w:r>
+      <w:proofErr w:type="spellStart"/>
+      <w:r>
+        <w:rPr>
+          <w:rFonts w:ascii="Helvetica" w:eastAsia="Times New Roman" w:hAnsi="Helvetica" w:cs="Times New Roman"/>
+          <w:color w:val="252525"/>
+          <w:sz w:val="21"/>
+          <w:szCs w:val="21"/>
+          <w:shd w:val="clear" w:color="auto" w:fill="FFFFFF"/>
+          <w:lang w:eastAsia="zh-CN"/>
+        </w:rPr>
+        <w:t>firstname</w:t>
+      </w:r>
+      <w:proofErr w:type="spellEnd"/>
+      <w:r>
+        <w:rPr>
+          <w:rFonts w:ascii="Helvetica" w:eastAsia="Times New Roman" w:hAnsi="Helvetica" w:cs="Times New Roman"/>
+          <w:color w:val="252525"/>
+          <w:sz w:val="21"/>
+          <w:szCs w:val="21"/>
+          <w:shd w:val="clear" w:color="auto" w:fill="FFFFFF"/>
+          <w:lang w:eastAsia="zh-CN"/>
+        </w:rPr>
+        <w:t xml:space="preserve"> addressed)</w:t>
       </w:r>
     </w:p>
     <w:tbl>
@@ -11870,16 +11989,53 @@
         </w:rPr>
         <w:sym w:font="Wingdings" w:char="F0E0"/>
       </w:r>
-      <w:r>
-        <w:rPr>
-          <w:rFonts w:ascii="Helvetica" w:eastAsia="Times New Roman" w:hAnsi="Helvetica" w:cs="Times New Roman"/>
-          <w:color w:val="252525"/>
-          <w:sz w:val="21"/>
-          <w:szCs w:val="21"/>
-          <w:shd w:val="clear" w:color="auto" w:fill="FFFFFF"/>
-          <w:lang w:eastAsia="zh-CN"/>
-        </w:rPr>
-        <w:t>cardNumber expirationDate type)</w:t>
+      <w:proofErr w:type="spellStart"/>
+      <w:r>
+        <w:rPr>
+          <w:rFonts w:ascii="Helvetica" w:eastAsia="Times New Roman" w:hAnsi="Helvetica" w:cs="Times New Roman"/>
+          <w:color w:val="252525"/>
+          <w:sz w:val="21"/>
+          <w:szCs w:val="21"/>
+          <w:shd w:val="clear" w:color="auto" w:fill="FFFFFF"/>
+          <w:lang w:eastAsia="zh-CN"/>
+        </w:rPr>
+        <w:t>cardNumber</w:t>
+      </w:r>
+      <w:proofErr w:type="spellEnd"/>
+      <w:r>
+        <w:rPr>
+          <w:rFonts w:ascii="Helvetica" w:eastAsia="Times New Roman" w:hAnsi="Helvetica" w:cs="Times New Roman"/>
+          <w:color w:val="252525"/>
+          <w:sz w:val="21"/>
+          <w:szCs w:val="21"/>
+          <w:shd w:val="clear" w:color="auto" w:fill="FFFFFF"/>
+          <w:lang w:eastAsia="zh-CN"/>
+        </w:rPr>
+        <w:t xml:space="preserve"> </w:t>
+      </w:r>
+      <w:proofErr w:type="spellStart"/>
+      <w:r>
+        <w:rPr>
+          <w:rFonts w:ascii="Helvetica" w:eastAsia="Times New Roman" w:hAnsi="Helvetica" w:cs="Times New Roman"/>
+          <w:color w:val="252525"/>
+          <w:sz w:val="21"/>
+          <w:szCs w:val="21"/>
+          <w:shd w:val="clear" w:color="auto" w:fill="FFFFFF"/>
+          <w:lang w:eastAsia="zh-CN"/>
+        </w:rPr>
+        <w:t>expirationDate</w:t>
+      </w:r>
+      <w:proofErr w:type="spellEnd"/>
+      <w:r>
+        <w:rPr>
+          <w:rFonts w:ascii="Helvetica" w:eastAsia="Times New Roman" w:hAnsi="Helvetica" w:cs="Times New Roman"/>
+          <w:color w:val="252525"/>
+          <w:sz w:val="21"/>
+          <w:szCs w:val="21"/>
+          <w:shd w:val="clear" w:color="auto" w:fill="FFFFFF"/>
+          <w:lang w:eastAsia="zh-CN"/>
+        </w:rPr>
+        <w:t xml:space="preserve"> type)</w:t>
       </w:r>
     </w:p>
     <w:p/>
@@ -11961,6 +12117,7 @@
                 <w:u w:val="single"/>
               </w:rPr>
             </w:pPr>
+            <w:proofErr w:type="spellStart"/>
             <w:r>
               <w:rPr>
                 <w:rFonts w:ascii="Calibri" w:eastAsia="Times New Roman" w:hAnsi="Calibri" w:cs="Times New Roman"/>
@@ -11971,6 +12128,7 @@
               </w:rPr>
               <w:t>addressid</w:t>
             </w:r>
+            <w:proofErr w:type="spellEnd"/>
           </w:p>
         </w:tc>
         <w:tc>
@@ -12741,8 +12899,21 @@
           <w:shd w:val="clear" w:color="auto" w:fill="FFFFFF"/>
           <w:lang w:eastAsia="zh-CN"/>
         </w:rPr>
-        <w:t>(addressid</w:t>
-      </w:r>
+        <w:t>(</w:t>
+      </w:r>
+      <w:proofErr w:type="spellStart"/>
+      <w:r>
+        <w:rPr>
+          <w:rFonts w:ascii="Helvetica" w:eastAsia="Times New Roman" w:hAnsi="Helvetica" w:cs="Times New Roman"/>
+          <w:color w:val="252525"/>
+          <w:sz w:val="21"/>
+          <w:szCs w:val="21"/>
+          <w:shd w:val="clear" w:color="auto" w:fill="FFFFFF"/>
+          <w:lang w:eastAsia="zh-CN"/>
+        </w:rPr>
+        <w:t>addressid</w:t>
+      </w:r>
+      <w:proofErr w:type="spellEnd"/>
       <w:r>
         <w:rPr>
           <w:rFonts w:ascii="Helvetica" w:eastAsia="Times New Roman" w:hAnsi="Helvetica" w:cs="Times New Roman"/>
@@ -12883,6 +13054,7 @@
                 <w:u w:val="single"/>
               </w:rPr>
             </w:pPr>
+            <w:proofErr w:type="spellStart"/>
             <w:r>
               <w:rPr>
                 <w:rFonts w:ascii="Calibri" w:eastAsia="Times New Roman" w:hAnsi="Calibri" w:cs="Times New Roman"/>
@@ -12893,6 +13065,7 @@
               </w:rPr>
               <w:t>dname</w:t>
             </w:r>
+            <w:proofErr w:type="spellEnd"/>
           </w:p>
         </w:tc>
         <w:tc>
@@ -13022,6 +13195,7 @@
                 <w:color w:val="006100"/>
               </w:rPr>
             </w:pPr>
+            <w:proofErr w:type="spellStart"/>
             <w:r>
               <w:rPr>
                 <w:rFonts w:ascii="Calibri" w:eastAsia="Times New Roman" w:hAnsi="Calibri" w:cs="Times New Roman"/>
@@ -13029,6 +13203,7 @@
               </w:rPr>
               <w:t>addressid</w:t>
             </w:r>
+            <w:proofErr w:type="spellEnd"/>
           </w:p>
         </w:tc>
       </w:tr>
@@ -13783,8 +13958,21 @@
           <w:shd w:val="clear" w:color="auto" w:fill="FFFFFF"/>
           <w:lang w:eastAsia="zh-CN"/>
         </w:rPr>
-        <w:t>(dname</w:t>
-      </w:r>
+        <w:t>(</w:t>
+      </w:r>
+      <w:proofErr w:type="spellStart"/>
+      <w:r>
+        <w:rPr>
+          <w:rFonts w:ascii="Helvetica" w:eastAsia="Times New Roman" w:hAnsi="Helvetica" w:cs="Times New Roman"/>
+          <w:color w:val="252525"/>
+          <w:sz w:val="21"/>
+          <w:szCs w:val="21"/>
+          <w:shd w:val="clear" w:color="auto" w:fill="FFFFFF"/>
+          <w:lang w:eastAsia="zh-CN"/>
+        </w:rPr>
+        <w:t>dname</w:t>
+      </w:r>
+      <w:proofErr w:type="spellEnd"/>
       <w:r>
         <w:rPr>
           <w:rFonts w:ascii="Helvetica" w:eastAsia="Times New Roman" w:hAnsi="Helvetica" w:cs="Times New Roman"/>
@@ -13805,7 +13993,31 @@
           <w:shd w:val="clear" w:color="auto" w:fill="FFFFFF"/>
           <w:lang w:eastAsia="zh-CN"/>
         </w:rPr>
-        <w:t>account phone rating addressid)</w:t>
+        <w:t xml:space="preserve">account phone rating </w:t>
+      </w:r>
+      <w:proofErr w:type="spellStart"/>
+      <w:r>
+        <w:rPr>
+          <w:rFonts w:ascii="Helvetica" w:eastAsia="Times New Roman" w:hAnsi="Helvetica" w:cs="Times New Roman"/>
+          <w:color w:val="252525"/>
+          <w:sz w:val="21"/>
+          <w:szCs w:val="21"/>
+          <w:shd w:val="clear" w:color="auto" w:fill="FFFFFF"/>
+          <w:lang w:eastAsia="zh-CN"/>
+        </w:rPr>
+        <w:t>addressid</w:t>
+      </w:r>
+      <w:proofErr w:type="spellEnd"/>
+      <w:r>
+        <w:rPr>
+          <w:rFonts w:ascii="Helvetica" w:eastAsia="Times New Roman" w:hAnsi="Helvetica" w:cs="Times New Roman"/>
+          <w:color w:val="252525"/>
+          <w:sz w:val="21"/>
+          <w:szCs w:val="21"/>
+          <w:shd w:val="clear" w:color="auto" w:fill="FFFFFF"/>
+          <w:lang w:eastAsia="zh-CN"/>
+        </w:rPr>
+        <w:t>)</w:t>
       </w:r>
     </w:p>
     <w:p/>
@@ -13892,6 +14104,7 @@
                 <w:u w:val="single"/>
               </w:rPr>
             </w:pPr>
+            <w:proofErr w:type="spellStart"/>
             <w:r>
               <w:rPr>
                 <w:rFonts w:ascii="Calibri" w:eastAsia="Times New Roman" w:hAnsi="Calibri" w:cs="Times New Roman"/>
@@ -13902,6 +14115,7 @@
               </w:rPr>
               <w:t>dname</w:t>
             </w:r>
+            <w:proofErr w:type="spellEnd"/>
           </w:p>
         </w:tc>
         <w:tc>
@@ -14468,7 +14682,317 @@
         <mc:AlternateContent>
           <mc:Choice Requires="wps">
             <w:drawing>
-              <wp:anchor distT="0" distB="0" distL="114300" distR="114300" simplePos="0" relativeHeight="251822080" behindDoc="0" locked="0" layoutInCell="1" allowOverlap="1" wp14:anchorId="58699F6C" wp14:editId="6715E865">
+              <wp:anchor distT="0" distB="0" distL="114300" distR="114300" simplePos="0" relativeHeight="251877376" behindDoc="0" locked="0" layoutInCell="1" allowOverlap="1" wp14:anchorId="3C2BC55B" wp14:editId="4C043361">
+                <wp:simplePos x="0" y="0"/>
+                <wp:positionH relativeFrom="column">
+                  <wp:posOffset>1077249</wp:posOffset>
+                </wp:positionH>
+                <wp:positionV relativeFrom="paragraph">
+                  <wp:posOffset>69907</wp:posOffset>
+                </wp:positionV>
+                <wp:extent cx="2540" cy="226695"/>
+                <wp:effectExtent l="0" t="0" r="48260" b="27305"/>
+                <wp:wrapNone/>
+                <wp:docPr id="110" name="直线连接符 110"/>
+                <wp:cNvGraphicFramePr/>
+                <a:graphic xmlns:a="http://schemas.openxmlformats.org/drawingml/2006/main">
+                  <a:graphicData uri="http://schemas.microsoft.com/office/word/2010/wordprocessingShape">
+                    <wps:wsp>
+                      <wps:cNvCnPr/>
+                      <wps:spPr>
+                        <a:xfrm flipH="1">
+                          <a:off x="0" y="0"/>
+                          <a:ext cx="2540" cy="226695"/>
+                        </a:xfrm>
+                        <a:prstGeom prst="line">
+                          <a:avLst/>
+                        </a:prstGeom>
+                        <a:ln w="25400"/>
+                      </wps:spPr>
+                      <wps:style>
+                        <a:lnRef idx="2">
+                          <a:schemeClr val="accent1"/>
+                        </a:lnRef>
+                        <a:fillRef idx="0">
+                          <a:schemeClr val="accent1"/>
+                        </a:fillRef>
+                        <a:effectRef idx="1">
+                          <a:schemeClr val="accent1"/>
+                        </a:effectRef>
+                        <a:fontRef idx="minor">
+                          <a:schemeClr val="tx1"/>
+                        </a:fontRef>
+                      </wps:style>
+                      <wps:bodyPr/>
+                    </wps:wsp>
+                  </a:graphicData>
+                </a:graphic>
+                <wp14:sizeRelH relativeFrom="margin">
+                  <wp14:pctWidth>0</wp14:pctWidth>
+                </wp14:sizeRelH>
+                <wp14:sizeRelV relativeFrom="margin">
+                  <wp14:pctHeight>0</wp14:pctHeight>
+                </wp14:sizeRelV>
+              </wp:anchor>
+            </w:drawing>
+          </mc:Choice>
+          <mc:Fallback>
+            <w:pict>
+              <v:line w14:anchorId="05B9C09F" id="_x76f4__x7ebf__x8fde__x63a5__x7b26__x0020_110" o:spid="_x0000_s1026" style="position:absolute;left:0;text-align:left;flip:x;z-index:251877376;visibility:visible;mso-wrap-style:square;mso-width-percent:0;mso-height-percent:0;mso-wrap-distance-left:9pt;mso-wrap-distance-top:0;mso-wrap-distance-right:9pt;mso-wrap-distance-bottom:0;mso-position-horizontal:absolute;mso-position-horizontal-relative:text;mso-position-vertical:absolute;mso-position-vertical-relative:text;mso-width-percent:0;mso-height-percent:0;mso-width-relative:margin;mso-height-relative:margin" from="84.8pt,5.5pt" to="85pt,23.35pt" o:gfxdata="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" strokecolor="#5b9bd5 [3204]" strokeweight="2pt">
+                <v:stroke joinstyle="miter"/>
+              </v:line>
+            </w:pict>
+          </mc:Fallback>
+        </mc:AlternateContent>
+      </w:r>
+      <w:r>
+        <w:rPr>
+          <w:rFonts w:ascii="Helvetica" w:eastAsia="Times New Roman" w:hAnsi="Helvetica" w:cs="Times New Roman"/>
+          <w:noProof/>
+          <w:color w:val="252525"/>
+          <w:sz w:val="21"/>
+          <w:szCs w:val="21"/>
+          <w:lang w:eastAsia="zh-CN"/>
+        </w:rPr>
+        <mc:AlternateContent>
+          <mc:Choice Requires="wps">
+            <w:drawing>
+              <wp:anchor distT="0" distB="0" distL="114300" distR="114300" simplePos="0" relativeHeight="251878400" behindDoc="0" locked="0" layoutInCell="1" allowOverlap="1" wp14:anchorId="6A69F4B8" wp14:editId="2DD43585">
+                <wp:simplePos x="0" y="0"/>
+                <wp:positionH relativeFrom="column">
+                  <wp:posOffset>3022600</wp:posOffset>
+                </wp:positionH>
+                <wp:positionV relativeFrom="paragraph">
+                  <wp:posOffset>70994</wp:posOffset>
+                </wp:positionV>
+                <wp:extent cx="0" cy="228600"/>
+                <wp:effectExtent l="50800" t="50800" r="76200" b="25400"/>
+                <wp:wrapNone/>
+                <wp:docPr id="111" name="直线箭头连接符 111"/>
+                <wp:cNvGraphicFramePr/>
+                <a:graphic xmlns:a="http://schemas.openxmlformats.org/drawingml/2006/main">
+                  <a:graphicData uri="http://schemas.microsoft.com/office/word/2010/wordprocessingShape">
+                    <wps:wsp>
+                      <wps:cNvCnPr/>
+                      <wps:spPr>
+                        <a:xfrm flipV="1">
+                          <a:off x="0" y="0"/>
+                          <a:ext cx="0" cy="228600"/>
+                        </a:xfrm>
+                        <a:prstGeom prst="straightConnector1">
+                          <a:avLst/>
+                        </a:prstGeom>
+                        <a:ln w="25400">
+                          <a:tailEnd type="triangle"/>
+                        </a:ln>
+                      </wps:spPr>
+                      <wps:style>
+                        <a:lnRef idx="2">
+                          <a:schemeClr val="accent1"/>
+                        </a:lnRef>
+                        <a:fillRef idx="0">
+                          <a:schemeClr val="accent1"/>
+                        </a:fillRef>
+                        <a:effectRef idx="1">
+                          <a:schemeClr val="accent1"/>
+                        </a:effectRef>
+                        <a:fontRef idx="minor">
+                          <a:schemeClr val="tx1"/>
+                        </a:fontRef>
+                      </wps:style>
+                      <wps:bodyPr/>
+                    </wps:wsp>
+                  </a:graphicData>
+                </a:graphic>
+                <wp14:sizeRelH relativeFrom="margin">
+                  <wp14:pctWidth>0</wp14:pctWidth>
+                </wp14:sizeRelH>
+                <wp14:sizeRelV relativeFrom="margin">
+                  <wp14:pctHeight>0</wp14:pctHeight>
+                </wp14:sizeRelV>
+              </wp:anchor>
+            </w:drawing>
+          </mc:Choice>
+          <mc:Fallback>
+            <w:pict>
+              <v:shapetype w14:anchorId="096BC668" id="_x0000_t32" coordsize="21600,21600" o:spt="32" o:oned="t" path="m0,0l21600,21600e" filled="f">
+                <v:path arrowok="t" fillok="f" o:connecttype="none"/>
+                <o:lock v:ext="edit" shapetype="t"/>
+              </v:shapetype>
+              <v:shape id="_x76f4__x7ebf__x7bad__x5934__x8fde__x63a5__x7b26__x0020_111" o:spid="_x0000_s1026" type="#_x0000_t32" style="position:absolute;left:0;text-align:left;margin-left:238pt;margin-top:5.6pt;width:0;height:18pt;flip:y;z-index:251878400;visibility:visible;mso-wrap-style:square;mso-width-percent:0;mso-height-percent:0;mso-wrap-distance-left:9pt;mso-wrap-distance-top:0;mso-wrap-distance-right:9pt;mso-wrap-distance-bottom:0;mso-position-horizontal:absolute;mso-position-horizontal-relative:text;mso-position-vertical:absolute;mso-position-vertical-relative:text;mso-width-percent:0;mso-height-percent:0;mso-width-relative:margin;mso-height-relative:margin" o:gfxdata="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" strokecolor="#5b9bd5 [3204]" strokeweight="2pt">
+                <v:stroke endarrow="block" joinstyle="miter"/>
+              </v:shape>
+            </w:pict>
+          </mc:Fallback>
+        </mc:AlternateContent>
+      </w:r>
+      <w:r>
+        <w:rPr>
+          <w:rFonts w:ascii="Helvetica" w:eastAsia="Times New Roman" w:hAnsi="Helvetica" w:cs="Times New Roman"/>
+          <w:noProof/>
+          <w:color w:val="252525"/>
+          <w:sz w:val="21"/>
+          <w:szCs w:val="21"/>
+          <w:lang w:eastAsia="zh-CN"/>
+        </w:rPr>
+        <mc:AlternateContent>
+          <mc:Choice Requires="wps">
+            <w:drawing>
+              <wp:anchor distT="0" distB="0" distL="114300" distR="114300" simplePos="0" relativeHeight="251879424" behindDoc="0" locked="0" layoutInCell="1" allowOverlap="1" wp14:anchorId="4D3843F8" wp14:editId="13BADCF0">
+                <wp:simplePos x="0" y="0"/>
+                <wp:positionH relativeFrom="column">
+                  <wp:posOffset>2332355</wp:posOffset>
+                </wp:positionH>
+                <wp:positionV relativeFrom="paragraph">
+                  <wp:posOffset>70994</wp:posOffset>
+                </wp:positionV>
+                <wp:extent cx="0" cy="228600"/>
+                <wp:effectExtent l="50800" t="50800" r="76200" b="25400"/>
+                <wp:wrapNone/>
+                <wp:docPr id="112" name="直线箭头连接符 112"/>
+                <wp:cNvGraphicFramePr/>
+                <a:graphic xmlns:a="http://schemas.openxmlformats.org/drawingml/2006/main">
+                  <a:graphicData uri="http://schemas.microsoft.com/office/word/2010/wordprocessingShape">
+                    <wps:wsp>
+                      <wps:cNvCnPr/>
+                      <wps:spPr>
+                        <a:xfrm flipV="1">
+                          <a:off x="0" y="0"/>
+                          <a:ext cx="0" cy="228600"/>
+                        </a:xfrm>
+                        <a:prstGeom prst="straightConnector1">
+                          <a:avLst/>
+                        </a:prstGeom>
+                        <a:ln w="25400">
+                          <a:tailEnd type="triangle"/>
+                        </a:ln>
+                      </wps:spPr>
+                      <wps:style>
+                        <a:lnRef idx="2">
+                          <a:schemeClr val="accent1"/>
+                        </a:lnRef>
+                        <a:fillRef idx="0">
+                          <a:schemeClr val="accent1"/>
+                        </a:fillRef>
+                        <a:effectRef idx="1">
+                          <a:schemeClr val="accent1"/>
+                        </a:effectRef>
+                        <a:fontRef idx="minor">
+                          <a:schemeClr val="tx1"/>
+                        </a:fontRef>
+                      </wps:style>
+                      <wps:bodyPr/>
+                    </wps:wsp>
+                  </a:graphicData>
+                </a:graphic>
+                <wp14:sizeRelH relativeFrom="margin">
+                  <wp14:pctWidth>0</wp14:pctWidth>
+                </wp14:sizeRelH>
+                <wp14:sizeRelV relativeFrom="margin">
+                  <wp14:pctHeight>0</wp14:pctHeight>
+                </wp14:sizeRelV>
+              </wp:anchor>
+            </w:drawing>
+          </mc:Choice>
+          <mc:Fallback>
+            <w:pict>
+              <v:shape w14:anchorId="1A8E876B" id="_x76f4__x7ebf__x7bad__x5934__x8fde__x63a5__x7b26__x0020_112" o:spid="_x0000_s1026" type="#_x0000_t32" style="position:absolute;left:0;text-align:left;margin-left:183.65pt;margin-top:5.6pt;width:0;height:18pt;flip:y;z-index:251879424;visibility:visible;mso-wrap-style:square;mso-width-percent:0;mso-height-percent:0;mso-wrap-distance-left:9pt;mso-wrap-distance-top:0;mso-wrap-distance-right:9pt;mso-wrap-distance-bottom:0;mso-position-horizontal:absolute;mso-position-horizontal-relative:text;mso-position-vertical:absolute;mso-position-vertical-relative:text;mso-width-percent:0;mso-height-percent:0;mso-width-relative:margin;mso-height-relative:margin" o:gfxdata="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" strokecolor="#5b9bd5 [3204]" strokeweight="2pt">
+                <v:stroke endarrow="block" joinstyle="miter"/>
+              </v:shape>
+            </w:pict>
+          </mc:Fallback>
+        </mc:AlternateContent>
+      </w:r>
+      <w:r>
+        <w:rPr>
+          <w:rFonts w:ascii="Helvetica" w:eastAsia="Times New Roman" w:hAnsi="Helvetica" w:cs="Times New Roman"/>
+          <w:noProof/>
+          <w:color w:val="252525"/>
+          <w:sz w:val="21"/>
+          <w:szCs w:val="21"/>
+          <w:lang w:eastAsia="zh-CN"/>
+        </w:rPr>
+        <mc:AlternateContent>
+          <mc:Choice Requires="wps">
+            <w:drawing>
+              <wp:anchor distT="0" distB="0" distL="114300" distR="114300" simplePos="0" relativeHeight="251880448" behindDoc="0" locked="0" layoutInCell="1" allowOverlap="1" wp14:anchorId="0E776B43" wp14:editId="6054DA86">
+                <wp:simplePos x="0" y="0"/>
+                <wp:positionH relativeFrom="column">
+                  <wp:posOffset>1649730</wp:posOffset>
+                </wp:positionH>
+                <wp:positionV relativeFrom="paragraph">
+                  <wp:posOffset>70994</wp:posOffset>
+                </wp:positionV>
+                <wp:extent cx="0" cy="228600"/>
+                <wp:effectExtent l="50800" t="50800" r="76200" b="25400"/>
+                <wp:wrapNone/>
+                <wp:docPr id="113" name="直线箭头连接符 113"/>
+                <wp:cNvGraphicFramePr/>
+                <a:graphic xmlns:a="http://schemas.openxmlformats.org/drawingml/2006/main">
+                  <a:graphicData uri="http://schemas.microsoft.com/office/word/2010/wordprocessingShape">
+                    <wps:wsp>
+                      <wps:cNvCnPr/>
+                      <wps:spPr>
+                        <a:xfrm flipV="1">
+                          <a:off x="0" y="0"/>
+                          <a:ext cx="0" cy="228600"/>
+                        </a:xfrm>
+                        <a:prstGeom prst="straightConnector1">
+                          <a:avLst/>
+                        </a:prstGeom>
+                        <a:ln w="25400">
+                          <a:tailEnd type="triangle"/>
+                        </a:ln>
+                      </wps:spPr>
+                      <wps:style>
+                        <a:lnRef idx="2">
+                          <a:schemeClr val="accent1"/>
+                        </a:lnRef>
+                        <a:fillRef idx="0">
+                          <a:schemeClr val="accent1"/>
+                        </a:fillRef>
+                        <a:effectRef idx="1">
+                          <a:schemeClr val="accent1"/>
+                        </a:effectRef>
+                        <a:fontRef idx="minor">
+                          <a:schemeClr val="tx1"/>
+                        </a:fontRef>
+                      </wps:style>
+                      <wps:bodyPr/>
+                    </wps:wsp>
+                  </a:graphicData>
+                </a:graphic>
+                <wp14:sizeRelH relativeFrom="margin">
+                  <wp14:pctWidth>0</wp14:pctWidth>
+                </wp14:sizeRelH>
+                <wp14:sizeRelV relativeFrom="margin">
+                  <wp14:pctHeight>0</wp14:pctHeight>
+                </wp14:sizeRelV>
+              </wp:anchor>
+            </w:drawing>
+          </mc:Choice>
+          <mc:Fallback>
+            <w:pict>
+              <v:shape w14:anchorId="64B81B80" id="_x76f4__x7ebf__x7bad__x5934__x8fde__x63a5__x7b26__x0020_113" o:spid="_x0000_s1026" type="#_x0000_t32" style="position:absolute;left:0;text-align:left;margin-left:129.9pt;margin-top:5.6pt;width:0;height:18pt;flip:y;z-index:251880448;visibility:visible;mso-wrap-style:square;mso-width-percent:0;mso-height-percent:0;mso-wrap-distance-left:9pt;mso-wrap-distance-top:0;mso-wrap-distance-right:9pt;mso-wrap-distance-bottom:0;mso-position-horizontal:absolute;mso-position-horizontal-relative:text;mso-position-vertical:absolute;mso-position-vertical-relative:text;mso-width-percent:0;mso-height-percent:0;mso-width-relative:margin;mso-height-relative:margin" o:gfxdata="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" strokecolor="#5b9bd5 [3204]" strokeweight="2pt">
+                <v:stroke endarrow="block" joinstyle="miter"/>
+              </v:shape>
+            </w:pict>
+          </mc:Fallback>
+        </mc:AlternateContent>
+      </w:r>
+      <w:r>
+        <w:rPr>
+          <w:rFonts w:ascii="Helvetica" w:eastAsia="Times New Roman" w:hAnsi="Helvetica" w:cs="Times New Roman"/>
+          <w:noProof/>
+          <w:color w:val="252525"/>
+          <w:sz w:val="21"/>
+          <w:szCs w:val="21"/>
+          <w:lang w:eastAsia="zh-CN"/>
+        </w:rPr>
+        <mc:AlternateContent>
+          <mc:Choice Requires="wps">
+            <w:drawing>
+              <wp:anchor distT="0" distB="0" distL="114300" distR="114300" simplePos="0" relativeHeight="251822080" behindDoc="0" locked="0" layoutInCell="1" allowOverlap="1" wp14:anchorId="58699F6C" wp14:editId="52B2F4E1">
                 <wp:simplePos x="0" y="0"/>
                 <wp:positionH relativeFrom="column">
                   <wp:posOffset>54321</wp:posOffset>
@@ -14524,13 +15048,112 @@
           </mc:Choice>
           <mc:Fallback>
             <w:pict>
-              <v:line w14:anchorId="5ED75636" id="_x76f4__x7ebf__x8fde__x63a5__x7b26__x0020_42" o:spid="_x0000_s1026" style="position:absolute;left:0;text-align:left;flip:y;z-index:251822080;visibility:visible;mso-wrap-style:square;mso-width-percent:0;mso-height-percent:0;mso-wrap-distance-left:9pt;mso-wrap-distance-top:0;mso-wrap-distance-right:9pt;mso-wrap-distance-bottom:0;mso-position-horizontal:absolute;mso-position-horizontal-relative:text;mso-position-vertical:absolute;mso-position-vertical-relative:text;mso-width-percent:0;mso-height-percent:0;mso-width-relative:margin;mso-height-relative:margin" from="4.3pt,1.05pt" to="238.05pt,1.2pt" o:gfxdata="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" strokecolor="#5b9bd5 [3204]" strokeweight="2pt">
+              <v:line w14:anchorId="47B10B00" id="_x76f4__x7ebf__x8fde__x63a5__x7b26__x0020_42" o:spid="_x0000_s1026" style="position:absolute;left:0;text-align:left;flip:y;z-index:251822080;visibility:visible;mso-wrap-style:square;mso-width-percent:0;mso-height-percent:0;mso-wrap-distance-left:9pt;mso-wrap-distance-top:0;mso-wrap-distance-right:9pt;mso-wrap-distance-bottom:0;mso-position-horizontal:absolute;mso-position-horizontal-relative:text;mso-position-vertical:absolute;mso-position-vertical-relative:text;mso-width-percent:0;mso-height-percent:0;mso-width-relative:margin;mso-height-relative:margin" from="4.3pt,1.05pt" to="238.05pt,1.2pt" o:gfxdata="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" strokecolor="#5b9bd5 [3204]" strokeweight="2pt">
                 <v:stroke joinstyle="miter"/>
               </v:line>
             </w:pict>
           </mc:Fallback>
         </mc:AlternateContent>
       </w:r>
+    </w:p>
+    <w:p>
+      <w:pPr>
+        <w:rPr>
+          <w:rFonts w:ascii="Helvetica" w:eastAsia="Times New Roman" w:hAnsi="Helvetica" w:cs="Times New Roman"/>
+          <w:color w:val="252525"/>
+          <w:sz w:val="21"/>
+          <w:szCs w:val="21"/>
+          <w:shd w:val="clear" w:color="auto" w:fill="FFFFFF"/>
+          <w:lang w:eastAsia="zh-CN"/>
+        </w:rPr>
+      </w:pPr>
+      <w:r>
+        <w:rPr>
+          <w:rFonts w:ascii="Helvetica" w:eastAsia="Times New Roman" w:hAnsi="Helvetica" w:cs="Times New Roman"/>
+          <w:noProof/>
+          <w:color w:val="252525"/>
+          <w:sz w:val="21"/>
+          <w:szCs w:val="21"/>
+          <w:lang w:eastAsia="zh-CN"/>
+        </w:rPr>
+        <mc:AlternateContent>
+          <mc:Choice Requires="wps">
+            <w:drawing>
+              <wp:anchor distT="0" distB="0" distL="114300" distR="114300" simplePos="0" relativeHeight="251876352" behindDoc="0" locked="0" layoutInCell="1" allowOverlap="1" wp14:anchorId="4573B7AE" wp14:editId="4C99E898">
+                <wp:simplePos x="0" y="0"/>
+                <wp:positionH relativeFrom="column">
+                  <wp:posOffset>1080135</wp:posOffset>
+                </wp:positionH>
+                <wp:positionV relativeFrom="paragraph">
+                  <wp:posOffset>25620</wp:posOffset>
+                </wp:positionV>
+                <wp:extent cx="1942811" cy="0"/>
+                <wp:effectExtent l="0" t="0" r="13335" b="25400"/>
+                <wp:wrapNone/>
+                <wp:docPr id="109" name="直线连接符 109"/>
+                <wp:cNvGraphicFramePr/>
+                <a:graphic xmlns:a="http://schemas.openxmlformats.org/drawingml/2006/main">
+                  <a:graphicData uri="http://schemas.microsoft.com/office/word/2010/wordprocessingShape">
+                    <wps:wsp>
+                      <wps:cNvCnPr/>
+                      <wps:spPr>
+                        <a:xfrm flipV="1">
+                          <a:off x="0" y="0"/>
+                          <a:ext cx="1942811" cy="0"/>
+                        </a:xfrm>
+                        <a:prstGeom prst="line">
+                          <a:avLst/>
+                        </a:prstGeom>
+                        <a:ln w="25400"/>
+                      </wps:spPr>
+                      <wps:style>
+                        <a:lnRef idx="2">
+                          <a:schemeClr val="accent1"/>
+                        </a:lnRef>
+                        <a:fillRef idx="0">
+                          <a:schemeClr val="accent1"/>
+                        </a:fillRef>
+                        <a:effectRef idx="1">
+                          <a:schemeClr val="accent1"/>
+                        </a:effectRef>
+                        <a:fontRef idx="minor">
+                          <a:schemeClr val="tx1"/>
+                        </a:fontRef>
+                      </wps:style>
+                      <wps:bodyPr/>
+                    </wps:wsp>
+                  </a:graphicData>
+                </a:graphic>
+                <wp14:sizeRelH relativeFrom="margin">
+                  <wp14:pctWidth>0</wp14:pctWidth>
+                </wp14:sizeRelH>
+                <wp14:sizeRelV relativeFrom="margin">
+                  <wp14:pctHeight>0</wp14:pctHeight>
+                </wp14:sizeRelV>
+              </wp:anchor>
+            </w:drawing>
+          </mc:Choice>
+          <mc:Fallback>
+            <w:pict>
+              <v:line w14:anchorId="15FEE857" id="_x76f4__x7ebf__x8fde__x63a5__x7b26__x0020_109" o:spid="_x0000_s1026" style="position:absolute;left:0;text-align:left;flip:y;z-index:251876352;visibility:visible;mso-wrap-style:square;mso-width-percent:0;mso-height-percent:0;mso-wrap-distance-left:9pt;mso-wrap-distance-top:0;mso-wrap-distance-right:9pt;mso-wrap-distance-bottom:0;mso-position-horizontal:absolute;mso-position-horizontal-relative:text;mso-position-vertical:absolute;mso-position-vertical-relative:text;mso-width-percent:0;mso-height-percent:0;mso-width-relative:margin;mso-height-relative:margin" from="85.05pt,2pt" to="238.05pt,2pt" o:gfxdata="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" strokecolor="#5b9bd5 [3204]" strokeweight="2pt">
+                <v:stroke joinstyle="miter"/>
+              </v:line>
+            </w:pict>
+          </mc:Fallback>
+        </mc:AlternateContent>
+      </w:r>
+    </w:p>
+    <w:p>
+      <w:pPr>
+        <w:rPr>
+          <w:rFonts w:ascii="Helvetica" w:eastAsia="Times New Roman" w:hAnsi="Helvetica" w:cs="Times New Roman"/>
+          <w:color w:val="252525"/>
+          <w:sz w:val="21"/>
+          <w:szCs w:val="21"/>
+          <w:shd w:val="clear" w:color="auto" w:fill="FFFFFF"/>
+          <w:lang w:eastAsia="zh-CN"/>
+        </w:rPr>
+      </w:pPr>
     </w:p>
     <w:p>
       <w:pPr>
@@ -14845,7 +15468,15 @@
         </mc:AlternateContent>
       </w:r>
       <w:r>
-        <w:t>Refine: put startTime, type, status into cars table, as attributes. Owns table changes into:</w:t>
+        <w:t xml:space="preserve">Refine: put </w:t>
+      </w:r>
+      <w:proofErr w:type="spellStart"/>
+      <w:r>
+        <w:t>startTime</w:t>
+      </w:r>
+      <w:proofErr w:type="spellEnd"/>
+      <w:r>
+        <w:t>, type, status into cars table, as attributes. Owns table changes into:</w:t>
       </w:r>
     </w:p>
     <w:tbl>
@@ -14965,6 +15596,7 @@
                 <w:color w:val="FA7D00"/>
               </w:rPr>
             </w:pPr>
+            <w:proofErr w:type="spellStart"/>
             <w:r>
               <w:rPr>
                 <w:rFonts w:ascii="Calibri" w:eastAsia="Times New Roman" w:hAnsi="Calibri" w:cs="Times New Roman"/>
@@ -14974,6 +15606,7 @@
               </w:rPr>
               <w:t>dname</w:t>
             </w:r>
+            <w:proofErr w:type="spellEnd"/>
           </w:p>
         </w:tc>
       </w:tr>
@@ -15001,7 +15634,7 @@
         <mc:AlternateContent>
           <mc:Choice Requires="wps">
             <w:drawing>
-              <wp:anchor distT="0" distB="0" distL="114300" distR="114300" simplePos="0" relativeHeight="251828224" behindDoc="0" locked="0" layoutInCell="1" allowOverlap="1" wp14:anchorId="57607C9E" wp14:editId="2B9990B1">
+              <wp:anchor distT="0" distB="0" distL="114300" distR="114300" simplePos="0" relativeHeight="251828224" behindDoc="0" locked="0" layoutInCell="1" allowOverlap="1" wp14:anchorId="57607C9E" wp14:editId="23A0A677">
                 <wp:simplePos x="0" y="0"/>
                 <wp:positionH relativeFrom="column">
                   <wp:posOffset>162962</wp:posOffset>
@@ -15076,7 +15709,7 @@
         <mc:AlternateContent>
           <mc:Choice Requires="wps">
             <w:drawing>
-              <wp:anchor distT="0" distB="0" distL="114300" distR="114300" simplePos="0" relativeHeight="251830272" behindDoc="0" locked="0" layoutInCell="1" allowOverlap="1" wp14:anchorId="3D50A13B" wp14:editId="5946207C">
+              <wp:anchor distT="0" distB="0" distL="114300" distR="114300" simplePos="0" relativeHeight="251830272" behindDoc="0" locked="0" layoutInCell="1" allowOverlap="1" wp14:anchorId="3D50A13B" wp14:editId="651EF6D9">
                 <wp:simplePos x="0" y="0"/>
                 <wp:positionH relativeFrom="column">
                   <wp:posOffset>1192605</wp:posOffset>
@@ -15288,8 +15921,13 @@
       <w:r>
         <w:sym w:font="Wingdings" w:char="F0E0"/>
       </w:r>
-      <w:r>
-        <w:t>dname)</w:t>
+      <w:proofErr w:type="spellStart"/>
+      <w:r>
+        <w:t>dname</w:t>
+      </w:r>
+      <w:proofErr w:type="spellEnd"/>
+      <w:r>
+        <w:t>)</w:t>
       </w:r>
     </w:p>
     <w:p/>
@@ -15341,7 +15979,6 @@
                 <w:bCs/>
                 <w:color w:val="FA7D00"/>
               </w:rPr>
-              <w:lastRenderedPageBreak/>
               <w:t>Cars</w:t>
             </w:r>
           </w:p>
@@ -17851,6 +18488,7 @@
                 <w:u w:val="single"/>
               </w:rPr>
             </w:pPr>
+            <w:proofErr w:type="spellStart"/>
             <w:r>
               <w:rPr>
                 <w:rFonts w:ascii="Calibri" w:eastAsia="Times New Roman" w:hAnsi="Calibri" w:cs="Times New Roman"/>
@@ -17859,6 +18497,7 @@
               </w:rPr>
               <w:t>dname</w:t>
             </w:r>
+            <w:proofErr w:type="spellEnd"/>
           </w:p>
         </w:tc>
         <w:tc>
@@ -18586,8 +19225,21 @@
           <w:shd w:val="clear" w:color="auto" w:fill="FFFFFF"/>
           <w:lang w:eastAsia="zh-CN"/>
         </w:rPr>
-        <w:t>(username dname</w:t>
-      </w:r>
+        <w:t xml:space="preserve">(username </w:t>
+      </w:r>
+      <w:proofErr w:type="spellStart"/>
+      <w:r>
+        <w:rPr>
+          <w:rFonts w:ascii="Helvetica" w:eastAsia="Times New Roman" w:hAnsi="Helvetica" w:cs="Times New Roman"/>
+          <w:color w:val="252525"/>
+          <w:sz w:val="21"/>
+          <w:szCs w:val="21"/>
+          <w:shd w:val="clear" w:color="auto" w:fill="FFFFFF"/>
+          <w:lang w:eastAsia="zh-CN"/>
+        </w:rPr>
+        <w:t>dname</w:t>
+      </w:r>
+      <w:proofErr w:type="spellEnd"/>
       <w:r>
         <w:rPr>
           <w:rFonts w:ascii="Helvetica" w:eastAsia="Times New Roman" w:hAnsi="Helvetica" w:cs="Times New Roman"/>
@@ -18645,6 +19297,7 @@
           <w:shd w:val="clear" w:color="auto" w:fill="FFFFFF"/>
           <w:lang w:eastAsia="zh-CN"/>
         </w:rPr>
+        <w:lastRenderedPageBreak/>
         <w:t>3.Reduce into 3NF</w:t>
       </w:r>
     </w:p>
@@ -18668,7 +19321,6 @@
           <w:shd w:val="clear" w:color="auto" w:fill="FFFFFF"/>
           <w:lang w:eastAsia="zh-CN"/>
         </w:rPr>
-        <w:lastRenderedPageBreak/>
         <w:t>To be in 3NF:</w:t>
       </w:r>
     </w:p>
@@ -18922,6 +19574,7 @@
                 <w:color w:val="FA7D00"/>
               </w:rPr>
             </w:pPr>
+            <w:proofErr w:type="spellStart"/>
             <w:r>
               <w:rPr>
                 <w:rFonts w:ascii="Calibri" w:eastAsia="Times New Roman" w:hAnsi="Calibri" w:cs="Times New Roman"/>
@@ -18931,6 +19584,7 @@
               </w:rPr>
               <w:t>pwd</w:t>
             </w:r>
+            <w:proofErr w:type="spellEnd"/>
           </w:p>
         </w:tc>
         <w:tc>
@@ -19119,6 +19773,7 @@
                 <w:color w:val="006100"/>
               </w:rPr>
             </w:pPr>
+            <w:proofErr w:type="spellStart"/>
             <w:r>
               <w:rPr>
                 <w:rFonts w:ascii="Calibri" w:eastAsia="Times New Roman" w:hAnsi="Calibri" w:cs="Times New Roman"/>
@@ -19126,6 +19781,7 @@
               </w:rPr>
               <w:t>addressid</w:t>
             </w:r>
+            <w:proofErr w:type="spellEnd"/>
           </w:p>
         </w:tc>
       </w:tr>
@@ -19153,7 +19809,81 @@
         <mc:AlternateContent>
           <mc:Choice Requires="wps">
             <w:drawing>
-              <wp:anchor distT="0" distB="0" distL="114300" distR="114300" simplePos="0" relativeHeight="251770880" behindDoc="0" locked="0" layoutInCell="1" allowOverlap="1" wp14:anchorId="137FFAE6" wp14:editId="2FC91070">
+              <wp:anchor distT="0" distB="0" distL="114300" distR="114300" simplePos="0" relativeHeight="251892736" behindDoc="0" locked="0" layoutInCell="1" allowOverlap="1" wp14:anchorId="460BCC9E" wp14:editId="4FAACDEA">
+                <wp:simplePos x="0" y="0"/>
+                <wp:positionH relativeFrom="column">
+                  <wp:posOffset>6106638</wp:posOffset>
+                </wp:positionH>
+                <wp:positionV relativeFrom="paragraph">
+                  <wp:posOffset>284166</wp:posOffset>
+                </wp:positionV>
+                <wp:extent cx="0" cy="228600"/>
+                <wp:effectExtent l="50800" t="50800" r="76200" b="25400"/>
+                <wp:wrapNone/>
+                <wp:docPr id="149" name="直线箭头连接符 149"/>
+                <wp:cNvGraphicFramePr/>
+                <a:graphic xmlns:a="http://schemas.openxmlformats.org/drawingml/2006/main">
+                  <a:graphicData uri="http://schemas.microsoft.com/office/word/2010/wordprocessingShape">
+                    <wps:wsp>
+                      <wps:cNvCnPr/>
+                      <wps:spPr>
+                        <a:xfrm flipV="1">
+                          <a:off x="0" y="0"/>
+                          <a:ext cx="0" cy="228600"/>
+                        </a:xfrm>
+                        <a:prstGeom prst="straightConnector1">
+                          <a:avLst/>
+                        </a:prstGeom>
+                        <a:ln w="25400">
+                          <a:tailEnd type="triangle"/>
+                        </a:ln>
+                      </wps:spPr>
+                      <wps:style>
+                        <a:lnRef idx="2">
+                          <a:schemeClr val="accent1"/>
+                        </a:lnRef>
+                        <a:fillRef idx="0">
+                          <a:schemeClr val="accent1"/>
+                        </a:fillRef>
+                        <a:effectRef idx="1">
+                          <a:schemeClr val="accent1"/>
+                        </a:effectRef>
+                        <a:fontRef idx="minor">
+                          <a:schemeClr val="tx1"/>
+                        </a:fontRef>
+                      </wps:style>
+                      <wps:bodyPr/>
+                    </wps:wsp>
+                  </a:graphicData>
+                </a:graphic>
+                <wp14:sizeRelV relativeFrom="margin">
+                  <wp14:pctHeight>0</wp14:pctHeight>
+                </wp14:sizeRelV>
+              </wp:anchor>
+            </w:drawing>
+          </mc:Choice>
+          <mc:Fallback>
+            <w:pict>
+              <v:shape w14:anchorId="4F344415" id="_x76f4__x7ebf__x7bad__x5934__x8fde__x63a5__x7b26__x0020_149" o:spid="_x0000_s1026" type="#_x0000_t32" style="position:absolute;left:0;text-align:left;margin-left:480.85pt;margin-top:22.4pt;width:0;height:18pt;flip:y;z-index:251892736;visibility:visible;mso-wrap-style:square;mso-height-percent:0;mso-wrap-distance-left:9pt;mso-wrap-distance-top:0;mso-wrap-distance-right:9pt;mso-wrap-distance-bottom:0;mso-position-horizontal:absolute;mso-position-horizontal-relative:text;mso-position-vertical:absolute;mso-position-vertical-relative:text;mso-height-percent:0;mso-height-relative:margin" o:gfxdata="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" strokecolor="#5b9bd5 [3204]" strokeweight="2pt">
+                <v:stroke endarrow="block" joinstyle="miter"/>
+              </v:shape>
+            </w:pict>
+          </mc:Fallback>
+        </mc:AlternateContent>
+      </w:r>
+      <w:r>
+        <w:rPr>
+          <w:rFonts w:ascii="Helvetica" w:eastAsia="Times New Roman" w:hAnsi="Helvetica" w:cs="Times New Roman"/>
+          <w:noProof/>
+          <w:color w:val="252525"/>
+          <w:sz w:val="21"/>
+          <w:szCs w:val="21"/>
+          <w:lang w:eastAsia="zh-CN"/>
+        </w:rPr>
+        <mc:AlternateContent>
+          <mc:Choice Requires="wps">
+            <w:drawing>
+              <wp:anchor distT="0" distB="0" distL="114300" distR="114300" simplePos="0" relativeHeight="251770880" behindDoc="0" locked="0" layoutInCell="1" allowOverlap="1" wp14:anchorId="137FFAE6" wp14:editId="4ECED08F">
                 <wp:simplePos x="0" y="0"/>
                 <wp:positionH relativeFrom="column">
                   <wp:posOffset>3250936</wp:posOffset>
@@ -19208,7 +19938,7 @@
           </mc:Choice>
           <mc:Fallback>
             <w:pict>
-              <v:shape w14:anchorId="76AFD7AC" id="_x76f4__x7ebf__x7bad__x5934__x8fde__x63a5__x7b26__x0020_81" o:spid="_x0000_s1026" type="#_x0000_t32" style="position:absolute;left:0;text-align:left;margin-left:256pt;margin-top:.15pt;width:0;height:18pt;flip:y;z-index:251770880;visibility:visible;mso-wrap-style:square;mso-height-percent:0;mso-wrap-distance-left:9pt;mso-wrap-distance-top:0;mso-wrap-distance-right:9pt;mso-wrap-distance-bottom:0;mso-position-horizontal:absolute;mso-position-horizontal-relative:text;mso-position-vertical:absolute;mso-position-vertical-relative:text;mso-height-percent:0;mso-height-relative:margin" o:gfxdata="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" strokecolor="#5b9bd5 [3204]" strokeweight="2pt">
+              <v:shape w14:anchorId="1C28FE4E" id="_x76f4__x7ebf__x7bad__x5934__x8fde__x63a5__x7b26__x0020_81" o:spid="_x0000_s1026" type="#_x0000_t32" style="position:absolute;left:0;text-align:left;margin-left:256pt;margin-top:.15pt;width:0;height:18pt;flip:y;z-index:251770880;visibility:visible;mso-wrap-style:square;mso-height-percent:0;mso-wrap-distance-left:9pt;mso-wrap-distance-top:0;mso-wrap-distance-right:9pt;mso-wrap-distance-bottom:0;mso-position-horizontal:absolute;mso-position-horizontal-relative:text;mso-position-vertical:absolute;mso-position-vertical-relative:text;mso-height-percent:0;mso-height-relative:margin" o:gfxdata="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" strokecolor="#5b9bd5 [3204]" strokeweight="2pt">
                 <v:stroke endarrow="block" joinstyle="miter"/>
               </v:shape>
             </w:pict>
@@ -19227,7 +19957,7 @@
         <mc:AlternateContent>
           <mc:Choice Requires="wps">
             <w:drawing>
-              <wp:anchor distT="0" distB="0" distL="114300" distR="114300" simplePos="0" relativeHeight="251769856" behindDoc="0" locked="0" layoutInCell="1" allowOverlap="1" wp14:anchorId="4F886C15" wp14:editId="3FA741D6">
+              <wp:anchor distT="0" distB="0" distL="114300" distR="114300" simplePos="0" relativeHeight="251769856" behindDoc="0" locked="0" layoutInCell="1" allowOverlap="1" wp14:anchorId="4F886C15" wp14:editId="6F23E619">
                 <wp:simplePos x="0" y="0"/>
                 <wp:positionH relativeFrom="column">
                   <wp:posOffset>3820808</wp:posOffset>
@@ -19282,7 +20012,7 @@
           </mc:Choice>
           <mc:Fallback>
             <w:pict>
-              <v:shape w14:anchorId="242559D3" id="_x76f4__x7ebf__x7bad__x5934__x8fde__x63a5__x7b26__x0020_82" o:spid="_x0000_s1026" type="#_x0000_t32" style="position:absolute;left:0;text-align:left;margin-left:300.85pt;margin-top:.15pt;width:0;height:18pt;flip:y;z-index:251769856;visibility:visible;mso-wrap-style:square;mso-height-percent:0;mso-wrap-distance-left:9pt;mso-wrap-distance-top:0;mso-wrap-distance-right:9pt;mso-wrap-distance-bottom:0;mso-position-horizontal:absolute;mso-position-horizontal-relative:text;mso-position-vertical:absolute;mso-position-vertical-relative:text;mso-height-percent:0;mso-height-relative:margin" o:gfxdata="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" strokecolor="#5b9bd5 [3204]" strokeweight="2pt">
+              <v:shape w14:anchorId="3C09127E" id="_x76f4__x7ebf__x7bad__x5934__x8fde__x63a5__x7b26__x0020_82" o:spid="_x0000_s1026" type="#_x0000_t32" style="position:absolute;left:0;text-align:left;margin-left:300.85pt;margin-top:.15pt;width:0;height:18pt;flip:y;z-index:251769856;visibility:visible;mso-wrap-style:square;mso-height-percent:0;mso-wrap-distance-left:9pt;mso-wrap-distance-top:0;mso-wrap-distance-right:9pt;mso-wrap-distance-bottom:0;mso-position-horizontal:absolute;mso-position-horizontal-relative:text;mso-position-vertical:absolute;mso-position-vertical-relative:text;mso-height-percent:0;mso-height-relative:margin" o:gfxdata="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" strokecolor="#5b9bd5 [3204]" strokeweight="2pt">
                 <v:stroke endarrow="block" joinstyle="miter"/>
               </v:shape>
             </w:pict>
@@ -19301,7 +20031,7 @@
         <mc:AlternateContent>
           <mc:Choice Requires="wps">
             <w:drawing>
-              <wp:anchor distT="0" distB="0" distL="114300" distR="114300" simplePos="0" relativeHeight="251768832" behindDoc="0" locked="0" layoutInCell="1" allowOverlap="1" wp14:anchorId="0E959147" wp14:editId="1AF2FECD">
+              <wp:anchor distT="0" distB="0" distL="114300" distR="114300" simplePos="0" relativeHeight="251768832" behindDoc="0" locked="0" layoutInCell="1" allowOverlap="1" wp14:anchorId="0E959147" wp14:editId="4F3F395A">
                 <wp:simplePos x="0" y="0"/>
                 <wp:positionH relativeFrom="column">
                   <wp:posOffset>4504344</wp:posOffset>
@@ -19356,7 +20086,7 @@
           </mc:Choice>
           <mc:Fallback>
             <w:pict>
-              <v:shape w14:anchorId="65BB8817" id="_x76f4__x7ebf__x7bad__x5934__x8fde__x63a5__x7b26__x0020_83" o:spid="_x0000_s1026" type="#_x0000_t32" style="position:absolute;left:0;text-align:left;margin-left:354.65pt;margin-top:.15pt;width:0;height:18pt;flip:y;z-index:251768832;visibility:visible;mso-wrap-style:square;mso-height-percent:0;mso-wrap-distance-left:9pt;mso-wrap-distance-top:0;mso-wrap-distance-right:9pt;mso-wrap-distance-bottom:0;mso-position-horizontal:absolute;mso-position-horizontal-relative:text;mso-position-vertical:absolute;mso-position-vertical-relative:text;mso-height-percent:0;mso-height-relative:margin" o:gfxdata="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" strokecolor="#5b9bd5 [3204]" strokeweight="2pt">
+              <v:shape w14:anchorId="7CA7DE07" id="_x76f4__x7ebf__x7bad__x5934__x8fde__x63a5__x7b26__x0020_83" o:spid="_x0000_s1026" type="#_x0000_t32" style="position:absolute;left:0;text-align:left;margin-left:354.65pt;margin-top:.15pt;width:0;height:18pt;flip:y;z-index:251768832;visibility:visible;mso-wrap-style:square;mso-height-percent:0;mso-wrap-distance-left:9pt;mso-wrap-distance-top:0;mso-wrap-distance-right:9pt;mso-wrap-distance-bottom:0;mso-position-horizontal:absolute;mso-position-horizontal-relative:text;mso-position-vertical:absolute;mso-position-vertical-relative:text;mso-height-percent:0;mso-height-relative:margin" o:gfxdata="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" strokecolor="#5b9bd5 [3204]" strokeweight="2pt">
                 <v:stroke endarrow="block" joinstyle="miter"/>
               </v:shape>
             </w:pict>
@@ -19375,7 +20105,7 @@
         <mc:AlternateContent>
           <mc:Choice Requires="wps">
             <w:drawing>
-              <wp:anchor distT="0" distB="0" distL="114300" distR="114300" simplePos="0" relativeHeight="251766784" behindDoc="0" locked="0" layoutInCell="1" allowOverlap="1" wp14:anchorId="7725C62D" wp14:editId="7F30A607">
+              <wp:anchor distT="0" distB="0" distL="114300" distR="114300" simplePos="0" relativeHeight="251766784" behindDoc="0" locked="0" layoutInCell="1" allowOverlap="1" wp14:anchorId="7725C62D" wp14:editId="47881DAB">
                 <wp:simplePos x="0" y="0"/>
                 <wp:positionH relativeFrom="column">
                   <wp:posOffset>6102639</wp:posOffset>
@@ -19430,7 +20160,7 @@
           </mc:Choice>
           <mc:Fallback>
             <w:pict>
-              <v:shape w14:anchorId="1DBB5F4D" id="_x76f4__x7ebf__x7bad__x5934__x8fde__x63a5__x7b26__x0020_84" o:spid="_x0000_s1026" type="#_x0000_t32" style="position:absolute;left:0;text-align:left;margin-left:480.5pt;margin-top:.2pt;width:0;height:18pt;flip:y;z-index:251766784;visibility:visible;mso-wrap-style:square;mso-height-percent:0;mso-wrap-distance-left:9pt;mso-wrap-distance-top:0;mso-wrap-distance-right:9pt;mso-wrap-distance-bottom:0;mso-position-horizontal:absolute;mso-position-horizontal-relative:text;mso-position-vertical:absolute;mso-position-vertical-relative:text;mso-height-percent:0;mso-height-relative:margin" o:gfxdata="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" strokecolor="#5b9bd5 [3204]" strokeweight="2pt">
+              <v:shape w14:anchorId="073C3864" id="_x76f4__x7ebf__x7bad__x5934__x8fde__x63a5__x7b26__x0020_84" o:spid="_x0000_s1026" type="#_x0000_t32" style="position:absolute;left:0;text-align:left;margin-left:480.5pt;margin-top:.2pt;width:0;height:18pt;flip:y;z-index:251766784;visibility:visible;mso-wrap-style:square;mso-height-percent:0;mso-wrap-distance-left:9pt;mso-wrap-distance-top:0;mso-wrap-distance-right:9pt;mso-wrap-distance-bottom:0;mso-position-horizontal:absolute;mso-position-horizontal-relative:text;mso-position-vertical:absolute;mso-position-vertical-relative:text;mso-height-percent:0;mso-height-relative:margin" o:gfxdata="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" strokecolor="#5b9bd5 [3204]" strokeweight="2pt">
                 <v:stroke endarrow="block" joinstyle="miter"/>
               </v:shape>
             </w:pict>
@@ -19449,7 +20179,7 @@
         <mc:AlternateContent>
           <mc:Choice Requires="wps">
             <w:drawing>
-              <wp:anchor distT="0" distB="0" distL="114300" distR="114300" simplePos="0" relativeHeight="251765760" behindDoc="0" locked="0" layoutInCell="1" allowOverlap="1" wp14:anchorId="085E5A26" wp14:editId="26B5242C">
+              <wp:anchor distT="0" distB="0" distL="114300" distR="114300" simplePos="0" relativeHeight="251765760" behindDoc="0" locked="0" layoutInCell="1" allowOverlap="1" wp14:anchorId="085E5A26" wp14:editId="4BE6F925">
                 <wp:simplePos x="0" y="0"/>
                 <wp:positionH relativeFrom="column">
                   <wp:posOffset>162961</wp:posOffset>
@@ -19505,7 +20235,7 @@
           </mc:Choice>
           <mc:Fallback>
             <w:pict>
-              <v:line w14:anchorId="4CC93099" id="_x76f4__x7ebf__x8fde__x63a5__x7b26__x0020_85" o:spid="_x0000_s1026" style="position:absolute;left:0;text-align:left;z-index:251765760;visibility:visible;mso-wrap-style:square;mso-width-percent:0;mso-height-percent:0;mso-wrap-distance-left:9pt;mso-wrap-distance-top:0;mso-wrap-distance-right:9pt;mso-wrap-distance-bottom:0;mso-position-horizontal:absolute;mso-position-horizontal-relative:text;mso-position-vertical:absolute;mso-position-vertical-relative:text;mso-width-percent:0;mso-height-percent:0;mso-width-relative:margin;mso-height-relative:margin" from="12.85pt,18pt" to="481.05pt,18.2pt" o:gfxdata="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" strokecolor="#5b9bd5 [3204]" strokeweight="2pt">
+              <v:line w14:anchorId="31C8A4EF" id="_x76f4__x7ebf__x8fde__x63a5__x7b26__x0020_85" o:spid="_x0000_s1026" style="position:absolute;left:0;text-align:left;z-index:251765760;visibility:visible;mso-wrap-style:square;mso-width-percent:0;mso-height-percent:0;mso-wrap-distance-left:9pt;mso-wrap-distance-top:0;mso-wrap-distance-right:9pt;mso-wrap-distance-bottom:0;mso-position-horizontal:absolute;mso-position-horizontal-relative:text;mso-position-vertical:absolute;mso-position-vertical-relative:text;mso-width-percent:0;mso-height-percent:0;mso-width-relative:margin;mso-height-relative:margin" from="12.85pt,18pt" to="481.05pt,18.2pt" o:gfxdata="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" strokecolor="#5b9bd5 [3204]" strokeweight="2pt">
                 <v:stroke joinstyle="miter"/>
               </v:line>
             </w:pict>
@@ -19524,7 +20254,7 @@
         <mc:AlternateContent>
           <mc:Choice Requires="wps">
             <w:drawing>
-              <wp:anchor distT="0" distB="0" distL="114300" distR="114300" simplePos="0" relativeHeight="251771904" behindDoc="0" locked="0" layoutInCell="1" allowOverlap="1" wp14:anchorId="0E396096" wp14:editId="4A3B2199">
+              <wp:anchor distT="0" distB="0" distL="114300" distR="114300" simplePos="0" relativeHeight="251771904" behindDoc="0" locked="0" layoutInCell="1" allowOverlap="1" wp14:anchorId="0E396096" wp14:editId="76F0D9FA">
                 <wp:simplePos x="0" y="0"/>
                 <wp:positionH relativeFrom="column">
                   <wp:posOffset>5190364</wp:posOffset>
@@ -19579,7 +20309,7 @@
           </mc:Choice>
           <mc:Fallback>
             <w:pict>
-              <v:shape w14:anchorId="5E5426D4" id="_x76f4__x7ebf__x7bad__x5934__x8fde__x63a5__x7b26__x0020_86" o:spid="_x0000_s1026" type="#_x0000_t32" style="position:absolute;left:0;text-align:left;margin-left:408.7pt;margin-top:.1pt;width:0;height:18pt;flip:y;z-index:251771904;visibility:visible;mso-wrap-style:square;mso-height-percent:0;mso-wrap-distance-left:9pt;mso-wrap-distance-top:0;mso-wrap-distance-right:9pt;mso-wrap-distance-bottom:0;mso-position-horizontal:absolute;mso-position-horizontal-relative:text;mso-position-vertical:absolute;mso-position-vertical-relative:text;mso-height-percent:0;mso-height-relative:margin" o:gfxdata="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" strokecolor="#5b9bd5 [3204]" strokeweight="2pt">
+              <v:shape w14:anchorId="462DF705" id="_x76f4__x7ebf__x7bad__x5934__x8fde__x63a5__x7b26__x0020_86" o:spid="_x0000_s1026" type="#_x0000_t32" style="position:absolute;left:0;text-align:left;margin-left:408.7pt;margin-top:.1pt;width:0;height:18pt;flip:y;z-index:251771904;visibility:visible;mso-wrap-style:square;mso-height-percent:0;mso-wrap-distance-left:9pt;mso-wrap-distance-top:0;mso-wrap-distance-right:9pt;mso-wrap-distance-bottom:0;mso-position-horizontal:absolute;mso-position-horizontal-relative:text;mso-position-vertical:absolute;mso-position-vertical-relative:text;mso-height-percent:0;mso-height-relative:margin" o:gfxdata="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" strokecolor="#5b9bd5 [3204]" strokeweight="2pt">
                 <v:stroke endarrow="block" joinstyle="miter"/>
               </v:shape>
             </w:pict>
@@ -19598,7 +20328,7 @@
         <mc:AlternateContent>
           <mc:Choice Requires="wps">
             <w:drawing>
-              <wp:anchor distT="0" distB="0" distL="114300" distR="114300" simplePos="0" relativeHeight="251772928" behindDoc="0" locked="0" layoutInCell="1" allowOverlap="1" wp14:anchorId="5984D2E2" wp14:editId="579AFBF2">
+              <wp:anchor distT="0" distB="0" distL="114300" distR="114300" simplePos="0" relativeHeight="251772928" behindDoc="0" locked="0" layoutInCell="1" allowOverlap="1" wp14:anchorId="5984D2E2" wp14:editId="10E74E59">
                 <wp:simplePos x="0" y="0"/>
                 <wp:positionH relativeFrom="column">
                   <wp:posOffset>2217213</wp:posOffset>
@@ -19653,7 +20383,7 @@
           </mc:Choice>
           <mc:Fallback>
             <w:pict>
-              <v:shape w14:anchorId="2C8809E6" id="_x76f4__x7ebf__x7bad__x5934__x8fde__x63a5__x7b26__x0020_87" o:spid="_x0000_s1026" type="#_x0000_t32" style="position:absolute;left:0;text-align:left;margin-left:174.6pt;margin-top:.15pt;width:0;height:18pt;flip:y;z-index:251772928;visibility:visible;mso-wrap-style:square;mso-height-percent:0;mso-wrap-distance-left:9pt;mso-wrap-distance-top:0;mso-wrap-distance-right:9pt;mso-wrap-distance-bottom:0;mso-position-horizontal:absolute;mso-position-horizontal-relative:text;mso-position-vertical:absolute;mso-position-vertical-relative:text;mso-height-percent:0;mso-height-relative:margin" o:gfxdata="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" strokecolor="#5b9bd5 [3204]" strokeweight="2pt">
+              <v:shape w14:anchorId="463207BB" id="_x76f4__x7ebf__x7bad__x5934__x8fde__x63a5__x7b26__x0020_87" o:spid="_x0000_s1026" type="#_x0000_t32" style="position:absolute;left:0;text-align:left;margin-left:174.6pt;margin-top:.15pt;width:0;height:18pt;flip:y;z-index:251772928;visibility:visible;mso-wrap-style:square;mso-height-percent:0;mso-wrap-distance-left:9pt;mso-wrap-distance-top:0;mso-wrap-distance-right:9pt;mso-wrap-distance-bottom:0;mso-position-horizontal:absolute;mso-position-horizontal-relative:text;mso-position-vertical:absolute;mso-position-vertical-relative:text;mso-height-percent:0;mso-height-relative:margin" o:gfxdata="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" strokecolor="#5b9bd5 [3204]" strokeweight="2pt">
                 <v:stroke endarrow="block" joinstyle="miter"/>
               </v:shape>
             </w:pict>
@@ -19672,7 +20402,7 @@
         <mc:AlternateContent>
           <mc:Choice Requires="wps">
             <w:drawing>
-              <wp:anchor distT="0" distB="0" distL="114300" distR="114300" simplePos="0" relativeHeight="251773952" behindDoc="0" locked="0" layoutInCell="1" allowOverlap="1" wp14:anchorId="6FC05691" wp14:editId="40C5E8D8">
+              <wp:anchor distT="0" distB="0" distL="114300" distR="114300" simplePos="0" relativeHeight="251773952" behindDoc="0" locked="0" layoutInCell="1" allowOverlap="1" wp14:anchorId="6FC05691" wp14:editId="14B56FFF">
                 <wp:simplePos x="0" y="0"/>
                 <wp:positionH relativeFrom="column">
                   <wp:posOffset>1764539</wp:posOffset>
@@ -19727,7 +20457,7 @@
           </mc:Choice>
           <mc:Fallback>
             <w:pict>
-              <v:shape w14:anchorId="20339454" id="_x76f4__x7ebf__x7bad__x5934__x8fde__x63a5__x7b26__x0020_88" o:spid="_x0000_s1026" type="#_x0000_t32" style="position:absolute;left:0;text-align:left;margin-left:138.95pt;margin-top:.15pt;width:0;height:18pt;flip:y;z-index:251773952;visibility:visible;mso-wrap-style:square;mso-height-percent:0;mso-wrap-distance-left:9pt;mso-wrap-distance-top:0;mso-wrap-distance-right:9pt;mso-wrap-distance-bottom:0;mso-position-horizontal:absolute;mso-position-horizontal-relative:text;mso-position-vertical:absolute;mso-position-vertical-relative:text;mso-height-percent:0;mso-height-relative:margin" o:gfxdata="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" strokecolor="#5b9bd5 [3204]" strokeweight="2pt">
+              <v:shape w14:anchorId="04973277" id="_x76f4__x7ebf__x7bad__x5934__x8fde__x63a5__x7b26__x0020_88" o:spid="_x0000_s1026" type="#_x0000_t32" style="position:absolute;left:0;text-align:left;margin-left:138.95pt;margin-top:.15pt;width:0;height:18pt;flip:y;z-index:251773952;visibility:visible;mso-wrap-style:square;mso-height-percent:0;mso-wrap-distance-left:9pt;mso-wrap-distance-top:0;mso-wrap-distance-right:9pt;mso-wrap-distance-bottom:0;mso-position-horizontal:absolute;mso-position-horizontal-relative:text;mso-position-vertical:absolute;mso-position-vertical-relative:text;mso-height-percent:0;mso-height-relative:margin" o:gfxdata="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" strokecolor="#5b9bd5 [3204]" strokeweight="2pt">
                 <v:stroke endarrow="block" joinstyle="miter"/>
               </v:shape>
             </w:pict>
@@ -19746,7 +20476,7 @@
         <mc:AlternateContent>
           <mc:Choice Requires="wps">
             <w:drawing>
-              <wp:anchor distT="0" distB="0" distL="114300" distR="114300" simplePos="0" relativeHeight="251774976" behindDoc="0" locked="0" layoutInCell="1" allowOverlap="1" wp14:anchorId="03827D2A" wp14:editId="40086DCE">
+              <wp:anchor distT="0" distB="0" distL="114300" distR="114300" simplePos="0" relativeHeight="251774976" behindDoc="0" locked="0" layoutInCell="1" allowOverlap="1" wp14:anchorId="03827D2A" wp14:editId="0F963DF1">
                 <wp:simplePos x="0" y="0"/>
                 <wp:positionH relativeFrom="column">
                   <wp:posOffset>1308471</wp:posOffset>
@@ -19801,7 +20531,7 @@
           </mc:Choice>
           <mc:Fallback>
             <w:pict>
-              <v:shape w14:anchorId="45E55F79" id="_x76f4__x7ebf__x7bad__x5934__x8fde__x63a5__x7b26__x0020_89" o:spid="_x0000_s1026" type="#_x0000_t32" style="position:absolute;left:0;text-align:left;margin-left:103.05pt;margin-top:.15pt;width:0;height:18pt;flip:y;z-index:251774976;visibility:visible;mso-wrap-style:square;mso-height-percent:0;mso-wrap-distance-left:9pt;mso-wrap-distance-top:0;mso-wrap-distance-right:9pt;mso-wrap-distance-bottom:0;mso-position-horizontal:absolute;mso-position-horizontal-relative:text;mso-position-vertical:absolute;mso-position-vertical-relative:text;mso-height-percent:0;mso-height-relative:margin" o:gfxdata="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" strokecolor="#5b9bd5 [3204]" strokeweight="2pt">
+              <v:shape w14:anchorId="7DE3EA85" id="_x76f4__x7ebf__x7bad__x5934__x8fde__x63a5__x7b26__x0020_89" o:spid="_x0000_s1026" type="#_x0000_t32" style="position:absolute;left:0;text-align:left;margin-left:103.05pt;margin-top:.15pt;width:0;height:18pt;flip:y;z-index:251774976;visibility:visible;mso-wrap-style:square;mso-height-percent:0;mso-wrap-distance-left:9pt;mso-wrap-distance-top:0;mso-wrap-distance-right:9pt;mso-wrap-distance-bottom:0;mso-position-horizontal:absolute;mso-position-horizontal-relative:text;mso-position-vertical:absolute;mso-position-vertical-relative:text;mso-height-percent:0;mso-height-relative:margin" o:gfxdata="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" strokecolor="#5b9bd5 [3204]" strokeweight="2pt">
                 <v:stroke endarrow="block" joinstyle="miter"/>
               </v:shape>
             </w:pict>
@@ -19820,7 +20550,7 @@
         <mc:AlternateContent>
           <mc:Choice Requires="wps">
             <w:drawing>
-              <wp:anchor distT="0" distB="0" distL="114300" distR="114300" simplePos="0" relativeHeight="251776000" behindDoc="0" locked="0" layoutInCell="1" allowOverlap="1" wp14:anchorId="1E693E7F" wp14:editId="468F4CA0">
+              <wp:anchor distT="0" distB="0" distL="114300" distR="114300" simplePos="0" relativeHeight="251776000" behindDoc="0" locked="0" layoutInCell="1" allowOverlap="1" wp14:anchorId="1E693E7F" wp14:editId="11D2F1CA">
                 <wp:simplePos x="0" y="0"/>
                 <wp:positionH relativeFrom="column">
                   <wp:posOffset>961044</wp:posOffset>
@@ -19875,7 +20605,7 @@
           </mc:Choice>
           <mc:Fallback>
             <w:pict>
-              <v:shape w14:anchorId="27469A0B" id="_x76f4__x7ebf__x7bad__x5934__x8fde__x63a5__x7b26__x0020_90" o:spid="_x0000_s1026" type="#_x0000_t32" style="position:absolute;left:0;text-align:left;margin-left:75.65pt;margin-top:.15pt;width:0;height:18pt;flip:y;z-index:251776000;visibility:visible;mso-wrap-style:square;mso-height-percent:0;mso-wrap-distance-left:9pt;mso-wrap-distance-top:0;mso-wrap-distance-right:9pt;mso-wrap-distance-bottom:0;mso-position-horizontal:absolute;mso-position-horizontal-relative:text;mso-position-vertical:absolute;mso-position-vertical-relative:text;mso-height-percent:0;mso-height-relative:margin" o:gfxdata="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" strokecolor="#5b9bd5 [3204]" strokeweight="2pt">
+              <v:shape w14:anchorId="2E0E1E44" id="_x76f4__x7ebf__x7bad__x5934__x8fde__x63a5__x7b26__x0020_90" o:spid="_x0000_s1026" type="#_x0000_t32" style="position:absolute;left:0;text-align:left;margin-left:75.65pt;margin-top:.15pt;width:0;height:18pt;flip:y;z-index:251776000;visibility:visible;mso-wrap-style:square;mso-height-percent:0;mso-wrap-distance-left:9pt;mso-wrap-distance-top:0;mso-wrap-distance-right:9pt;mso-wrap-distance-bottom:0;mso-position-horizontal:absolute;mso-position-horizontal-relative:text;mso-position-vertical:absolute;mso-position-vertical-relative:text;mso-height-percent:0;mso-height-relative:margin" o:gfxdata="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" strokecolor="#5b9bd5 [3204]" strokeweight="2pt">
                 <v:stroke endarrow="block" joinstyle="miter"/>
               </v:shape>
             </w:pict>
@@ -19894,7 +20624,7 @@
         <mc:AlternateContent>
           <mc:Choice Requires="wps">
             <w:drawing>
-              <wp:anchor distT="0" distB="0" distL="114300" distR="114300" simplePos="0" relativeHeight="251767808" behindDoc="0" locked="0" layoutInCell="1" allowOverlap="1" wp14:anchorId="027B82B3" wp14:editId="5751C812">
+              <wp:anchor distT="0" distB="0" distL="114300" distR="114300" simplePos="0" relativeHeight="251767808" behindDoc="0" locked="0" layoutInCell="1" allowOverlap="1" wp14:anchorId="027B82B3" wp14:editId="64927E70">
                 <wp:simplePos x="0" y="0"/>
                 <wp:positionH relativeFrom="column">
                   <wp:posOffset>161994</wp:posOffset>
@@ -19947,7 +20677,7 @@
           </mc:Choice>
           <mc:Fallback>
             <w:pict>
-              <v:line w14:anchorId="1A905FB9" id="_x76f4__x7ebf__x8fde__x63a5__x7b26__x0020_91" o:spid="_x0000_s1026" style="position:absolute;left:0;text-align:left;z-index:251767808;visibility:visible;mso-wrap-style:square;mso-height-percent:0;mso-wrap-distance-left:9pt;mso-wrap-distance-top:0;mso-wrap-distance-right:9pt;mso-wrap-distance-bottom:0;mso-position-horizontal:absolute;mso-position-horizontal-relative:text;mso-position-vertical:absolute;mso-position-vertical-relative:text;mso-height-percent:0;mso-height-relative:margin" from="12.75pt,.2pt" to="12.75pt,18.2pt" o:gfxdata="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" strokecolor="#5b9bd5 [3204]" strokeweight="2pt">
+              <v:line w14:anchorId="6D7FF52C" id="_x76f4__x7ebf__x8fde__x63a5__x7b26__x0020_91" o:spid="_x0000_s1026" style="position:absolute;left:0;text-align:left;z-index:251767808;visibility:visible;mso-wrap-style:square;mso-height-percent:0;mso-wrap-distance-left:9pt;mso-wrap-distance-top:0;mso-wrap-distance-right:9pt;mso-wrap-distance-bottom:0;mso-position-horizontal:absolute;mso-position-horizontal-relative:text;mso-position-vertical:absolute;mso-position-vertical-relative:text;mso-height-percent:0;mso-height-relative:margin" from="12.75pt,.2pt" to="12.75pt,18.2pt" o:gfxdata="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" strokecolor="#5b9bd5 [3204]" strokeweight="2pt">
                 <v:stroke joinstyle="miter"/>
               </v:line>
             </w:pict>
@@ -19966,7 +20696,7 @@
         <mc:AlternateContent>
           <mc:Choice Requires="wps">
             <w:drawing>
-              <wp:anchor distT="0" distB="0" distL="114300" distR="114300" simplePos="0" relativeHeight="251812864" behindDoc="0" locked="0" layoutInCell="1" allowOverlap="1" wp14:anchorId="77753979" wp14:editId="672ACD1E">
+              <wp:anchor distT="0" distB="0" distL="114300" distR="114300" simplePos="0" relativeHeight="251812864" behindDoc="0" locked="0" layoutInCell="1" allowOverlap="1" wp14:anchorId="77753979" wp14:editId="63098765">
                 <wp:simplePos x="0" y="0"/>
                 <wp:positionH relativeFrom="column">
                   <wp:posOffset>2564319</wp:posOffset>
@@ -20021,9 +20751,781 @@
           </mc:Choice>
           <mc:Fallback>
             <w:pict>
-              <v:shape w14:anchorId="56430F7A" id="_x76f4__x7ebf__x7bad__x5934__x8fde__x63a5__x7b26__x0020_92" o:spid="_x0000_s1026" type="#_x0000_t32" style="position:absolute;left:0;text-align:left;margin-left:201.9pt;margin-top:.05pt;width:0;height:18pt;flip:y;z-index:251812864;visibility:visible;mso-wrap-style:square;mso-height-percent:0;mso-wrap-distance-left:9pt;mso-wrap-distance-top:0;mso-wrap-distance-right:9pt;mso-wrap-distance-bottom:0;mso-position-horizontal:absolute;mso-position-horizontal-relative:text;mso-position-vertical:absolute;mso-position-vertical-relative:text;mso-height-percent:0;mso-height-relative:margin" o:gfxdata="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" strokecolor="#5b9bd5 [3204]" strokeweight="2pt">
+              <v:shape w14:anchorId="76F618C6" id="_x76f4__x7ebf__x7bad__x5934__x8fde__x63a5__x7b26__x0020_92" o:spid="_x0000_s1026" type="#_x0000_t32" style="position:absolute;left:0;text-align:left;margin-left:201.9pt;margin-top:.05pt;width:0;height:18pt;flip:y;z-index:251812864;visibility:visible;mso-wrap-style:square;mso-height-percent:0;mso-wrap-distance-left:9pt;mso-wrap-distance-top:0;mso-wrap-distance-right:9pt;mso-wrap-distance-bottom:0;mso-position-horizontal:absolute;mso-position-horizontal-relative:text;mso-position-vertical:absolute;mso-position-vertical-relative:text;mso-height-percent:0;mso-height-relative:margin" o:gfxdata="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" strokecolor="#5b9bd5 [3204]" strokeweight="2pt">
                 <v:stroke endarrow="block" joinstyle="miter"/>
               </v:shape>
+            </w:pict>
+          </mc:Fallback>
+        </mc:AlternateContent>
+      </w:r>
+    </w:p>
+    <w:p>
+      <w:pPr>
+        <w:rPr>
+          <w:rFonts w:ascii="Helvetica" w:eastAsia="Times New Roman" w:hAnsi="Helvetica" w:cs="Times New Roman"/>
+          <w:color w:val="252525"/>
+          <w:sz w:val="21"/>
+          <w:szCs w:val="21"/>
+          <w:shd w:val="clear" w:color="auto" w:fill="FFFFFF"/>
+          <w:lang w:eastAsia="zh-CN"/>
+        </w:rPr>
+      </w:pPr>
+      <w:r>
+        <w:rPr>
+          <w:rFonts w:ascii="Helvetica" w:eastAsia="Times New Roman" w:hAnsi="Helvetica" w:cs="Times New Roman"/>
+          <w:noProof/>
+          <w:color w:val="252525"/>
+          <w:sz w:val="21"/>
+          <w:szCs w:val="21"/>
+          <w:lang w:eastAsia="zh-CN"/>
+        </w:rPr>
+        <mc:AlternateContent>
+          <mc:Choice Requires="wps">
+            <w:drawing>
+              <wp:anchor distT="0" distB="0" distL="114300" distR="114300" simplePos="0" relativeHeight="251888640" behindDoc="0" locked="0" layoutInCell="1" allowOverlap="1" wp14:anchorId="793CF817" wp14:editId="042B6836">
+                <wp:simplePos x="0" y="0"/>
+                <wp:positionH relativeFrom="column">
+                  <wp:posOffset>965834</wp:posOffset>
+                </wp:positionH>
+                <wp:positionV relativeFrom="paragraph">
+                  <wp:posOffset>241934</wp:posOffset>
+                </wp:positionV>
+                <wp:extent cx="5143129" cy="1987"/>
+                <wp:effectExtent l="0" t="0" r="38735" b="48895"/>
+                <wp:wrapNone/>
+                <wp:docPr id="147" name="直线连接符 147"/>
+                <wp:cNvGraphicFramePr/>
+                <a:graphic xmlns:a="http://schemas.openxmlformats.org/drawingml/2006/main">
+                  <a:graphicData uri="http://schemas.microsoft.com/office/word/2010/wordprocessingShape">
+                    <wps:wsp>
+                      <wps:cNvCnPr/>
+                      <wps:spPr>
+                        <a:xfrm>
+                          <a:off x="0" y="0"/>
+                          <a:ext cx="5143129" cy="1987"/>
+                        </a:xfrm>
+                        <a:prstGeom prst="line">
+                          <a:avLst/>
+                        </a:prstGeom>
+                        <a:ln w="25400"/>
+                      </wps:spPr>
+                      <wps:style>
+                        <a:lnRef idx="2">
+                          <a:schemeClr val="accent1"/>
+                        </a:lnRef>
+                        <a:fillRef idx="0">
+                          <a:schemeClr val="accent1"/>
+                        </a:fillRef>
+                        <a:effectRef idx="1">
+                          <a:schemeClr val="accent1"/>
+                        </a:effectRef>
+                        <a:fontRef idx="minor">
+                          <a:schemeClr val="tx1"/>
+                        </a:fontRef>
+                      </wps:style>
+                      <wps:bodyPr/>
+                    </wps:wsp>
+                  </a:graphicData>
+                </a:graphic>
+                <wp14:sizeRelH relativeFrom="margin">
+                  <wp14:pctWidth>0</wp14:pctWidth>
+                </wp14:sizeRelH>
+                <wp14:sizeRelV relativeFrom="margin">
+                  <wp14:pctHeight>0</wp14:pctHeight>
+                </wp14:sizeRelV>
+              </wp:anchor>
+            </w:drawing>
+          </mc:Choice>
+          <mc:Fallback>
+            <w:pict>
+              <v:line w14:anchorId="40FBF565" id="_x76f4__x7ebf__x8fde__x63a5__x7b26__x0020_147" o:spid="_x0000_s1026" style="position:absolute;left:0;text-align:left;z-index:251888640;visibility:visible;mso-wrap-style:square;mso-width-percent:0;mso-height-percent:0;mso-wrap-distance-left:9pt;mso-wrap-distance-top:0;mso-wrap-distance-right:9pt;mso-wrap-distance-bottom:0;mso-position-horizontal:absolute;mso-position-horizontal-relative:text;mso-position-vertical:absolute;mso-position-vertical-relative:text;mso-width-percent:0;mso-height-percent:0;mso-width-relative:margin;mso-height-relative:margin" from="76.05pt,19.05pt" to="481pt,19.2pt" o:gfxdata="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" strokecolor="#5b9bd5 [3204]" strokeweight="2pt">
+                <v:stroke joinstyle="miter"/>
+              </v:line>
+            </w:pict>
+          </mc:Fallback>
+        </mc:AlternateContent>
+      </w:r>
+      <w:r>
+        <w:rPr>
+          <w:rFonts w:ascii="Helvetica" w:eastAsia="Times New Roman" w:hAnsi="Helvetica" w:cs="Times New Roman"/>
+          <w:noProof/>
+          <w:color w:val="252525"/>
+          <w:sz w:val="21"/>
+          <w:szCs w:val="21"/>
+          <w:lang w:eastAsia="zh-CN"/>
+        </w:rPr>
+        <mc:AlternateContent>
+          <mc:Choice Requires="wps">
+            <w:drawing>
+              <wp:anchor distT="0" distB="0" distL="114300" distR="114300" simplePos="0" relativeHeight="251896832" behindDoc="0" locked="0" layoutInCell="1" allowOverlap="1" wp14:anchorId="28949539" wp14:editId="4D4B010C">
+                <wp:simplePos x="0" y="0"/>
+                <wp:positionH relativeFrom="column">
+                  <wp:posOffset>5194143</wp:posOffset>
+                </wp:positionH>
+                <wp:positionV relativeFrom="paragraph">
+                  <wp:posOffset>9211</wp:posOffset>
+                </wp:positionV>
+                <wp:extent cx="0" cy="228600"/>
+                <wp:effectExtent l="50800" t="50800" r="76200" b="25400"/>
+                <wp:wrapNone/>
+                <wp:docPr id="153" name="直线箭头连接符 153"/>
+                <wp:cNvGraphicFramePr/>
+                <a:graphic xmlns:a="http://schemas.openxmlformats.org/drawingml/2006/main">
+                  <a:graphicData uri="http://schemas.microsoft.com/office/word/2010/wordprocessingShape">
+                    <wps:wsp>
+                      <wps:cNvCnPr/>
+                      <wps:spPr>
+                        <a:xfrm flipV="1">
+                          <a:off x="0" y="0"/>
+                          <a:ext cx="0" cy="228600"/>
+                        </a:xfrm>
+                        <a:prstGeom prst="straightConnector1">
+                          <a:avLst/>
+                        </a:prstGeom>
+                        <a:ln w="25400">
+                          <a:tailEnd type="triangle"/>
+                        </a:ln>
+                      </wps:spPr>
+                      <wps:style>
+                        <a:lnRef idx="2">
+                          <a:schemeClr val="accent1"/>
+                        </a:lnRef>
+                        <a:fillRef idx="0">
+                          <a:schemeClr val="accent1"/>
+                        </a:fillRef>
+                        <a:effectRef idx="1">
+                          <a:schemeClr val="accent1"/>
+                        </a:effectRef>
+                        <a:fontRef idx="minor">
+                          <a:schemeClr val="tx1"/>
+                        </a:fontRef>
+                      </wps:style>
+                      <wps:bodyPr/>
+                    </wps:wsp>
+                  </a:graphicData>
+                </a:graphic>
+                <wp14:sizeRelV relativeFrom="margin">
+                  <wp14:pctHeight>0</wp14:pctHeight>
+                </wp14:sizeRelV>
+              </wp:anchor>
+            </w:drawing>
+          </mc:Choice>
+          <mc:Fallback>
+            <w:pict>
+              <v:shape w14:anchorId="3424757E" id="_x76f4__x7ebf__x7bad__x5934__x8fde__x63a5__x7b26__x0020_153" o:spid="_x0000_s1026" type="#_x0000_t32" style="position:absolute;left:0;text-align:left;margin-left:409pt;margin-top:.75pt;width:0;height:18pt;flip:y;z-index:251896832;visibility:visible;mso-wrap-style:square;mso-height-percent:0;mso-wrap-distance-left:9pt;mso-wrap-distance-top:0;mso-wrap-distance-right:9pt;mso-wrap-distance-bottom:0;mso-position-horizontal:absolute;mso-position-horizontal-relative:text;mso-position-vertical:absolute;mso-position-vertical-relative:text;mso-height-percent:0;mso-height-relative:margin" o:gfxdata="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" strokecolor="#5b9bd5 [3204]" strokeweight="2pt">
+                <v:stroke endarrow="block" joinstyle="miter"/>
+              </v:shape>
+            </w:pict>
+          </mc:Fallback>
+        </mc:AlternateContent>
+      </w:r>
+      <w:r>
+        <w:rPr>
+          <w:rFonts w:ascii="Helvetica" w:eastAsia="Times New Roman" w:hAnsi="Helvetica" w:cs="Times New Roman"/>
+          <w:noProof/>
+          <w:color w:val="252525"/>
+          <w:sz w:val="21"/>
+          <w:szCs w:val="21"/>
+          <w:lang w:eastAsia="zh-CN"/>
+        </w:rPr>
+        <mc:AlternateContent>
+          <mc:Choice Requires="wps">
+            <w:drawing>
+              <wp:anchor distT="0" distB="0" distL="114300" distR="114300" simplePos="0" relativeHeight="251900928" behindDoc="0" locked="0" layoutInCell="1" allowOverlap="1" wp14:anchorId="47C82D46" wp14:editId="0D182531">
+                <wp:simplePos x="0" y="0"/>
+                <wp:positionH relativeFrom="column">
+                  <wp:posOffset>2567940</wp:posOffset>
+                </wp:positionH>
+                <wp:positionV relativeFrom="paragraph">
+                  <wp:posOffset>13335</wp:posOffset>
+                </wp:positionV>
+                <wp:extent cx="0" cy="228600"/>
+                <wp:effectExtent l="50800" t="50800" r="76200" b="25400"/>
+                <wp:wrapNone/>
+                <wp:docPr id="157" name="直线箭头连接符 157"/>
+                <wp:cNvGraphicFramePr/>
+                <a:graphic xmlns:a="http://schemas.openxmlformats.org/drawingml/2006/main">
+                  <a:graphicData uri="http://schemas.microsoft.com/office/word/2010/wordprocessingShape">
+                    <wps:wsp>
+                      <wps:cNvCnPr/>
+                      <wps:spPr>
+                        <a:xfrm flipV="1">
+                          <a:off x="0" y="0"/>
+                          <a:ext cx="0" cy="228600"/>
+                        </a:xfrm>
+                        <a:prstGeom prst="straightConnector1">
+                          <a:avLst/>
+                        </a:prstGeom>
+                        <a:ln w="25400">
+                          <a:tailEnd type="triangle"/>
+                        </a:ln>
+                      </wps:spPr>
+                      <wps:style>
+                        <a:lnRef idx="2">
+                          <a:schemeClr val="accent1"/>
+                        </a:lnRef>
+                        <a:fillRef idx="0">
+                          <a:schemeClr val="accent1"/>
+                        </a:fillRef>
+                        <a:effectRef idx="1">
+                          <a:schemeClr val="accent1"/>
+                        </a:effectRef>
+                        <a:fontRef idx="minor">
+                          <a:schemeClr val="tx1"/>
+                        </a:fontRef>
+                      </wps:style>
+                      <wps:bodyPr/>
+                    </wps:wsp>
+                  </a:graphicData>
+                </a:graphic>
+                <wp14:sizeRelH relativeFrom="margin">
+                  <wp14:pctWidth>0</wp14:pctWidth>
+                </wp14:sizeRelH>
+                <wp14:sizeRelV relativeFrom="margin">
+                  <wp14:pctHeight>0</wp14:pctHeight>
+                </wp14:sizeRelV>
+              </wp:anchor>
+            </w:drawing>
+          </mc:Choice>
+          <mc:Fallback>
+            <w:pict>
+              <v:shape w14:anchorId="5AD67B57" id="_x76f4__x7ebf__x7bad__x5934__x8fde__x63a5__x7b26__x0020_157" o:spid="_x0000_s1026" type="#_x0000_t32" style="position:absolute;left:0;text-align:left;margin-left:202.2pt;margin-top:1.05pt;width:0;height:18pt;flip:y;z-index:251900928;visibility:visible;mso-wrap-style:square;mso-width-percent:0;mso-height-percent:0;mso-wrap-distance-left:9pt;mso-wrap-distance-top:0;mso-wrap-distance-right:9pt;mso-wrap-distance-bottom:0;mso-position-horizontal:absolute;mso-position-horizontal-relative:text;mso-position-vertical:absolute;mso-position-vertical-relative:text;mso-width-percent:0;mso-height-percent:0;mso-width-relative:margin;mso-height-relative:margin" o:gfxdata="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" strokecolor="#5b9bd5 [3204]" strokeweight="2pt">
+                <v:stroke endarrow="block" joinstyle="miter"/>
+              </v:shape>
+            </w:pict>
+          </mc:Fallback>
+        </mc:AlternateContent>
+      </w:r>
+      <w:r>
+        <w:rPr>
+          <w:rFonts w:ascii="Helvetica" w:eastAsia="Times New Roman" w:hAnsi="Helvetica" w:cs="Times New Roman"/>
+          <w:noProof/>
+          <w:color w:val="252525"/>
+          <w:sz w:val="21"/>
+          <w:szCs w:val="21"/>
+          <w:lang w:eastAsia="zh-CN"/>
+        </w:rPr>
+        <mc:AlternateContent>
+          <mc:Choice Requires="wps">
+            <w:drawing>
+              <wp:anchor distT="0" distB="0" distL="114300" distR="114300" simplePos="0" relativeHeight="251899904" behindDoc="0" locked="0" layoutInCell="1" allowOverlap="1" wp14:anchorId="0A8AB34D" wp14:editId="7D24F000">
+                <wp:simplePos x="0" y="0"/>
+                <wp:positionH relativeFrom="column">
+                  <wp:posOffset>1311910</wp:posOffset>
+                </wp:positionH>
+                <wp:positionV relativeFrom="paragraph">
+                  <wp:posOffset>13970</wp:posOffset>
+                </wp:positionV>
+                <wp:extent cx="0" cy="228600"/>
+                <wp:effectExtent l="50800" t="50800" r="76200" b="25400"/>
+                <wp:wrapNone/>
+                <wp:docPr id="156" name="直线箭头连接符 156"/>
+                <wp:cNvGraphicFramePr/>
+                <a:graphic xmlns:a="http://schemas.openxmlformats.org/drawingml/2006/main">
+                  <a:graphicData uri="http://schemas.microsoft.com/office/word/2010/wordprocessingShape">
+                    <wps:wsp>
+                      <wps:cNvCnPr/>
+                      <wps:spPr>
+                        <a:xfrm flipV="1">
+                          <a:off x="0" y="0"/>
+                          <a:ext cx="0" cy="228600"/>
+                        </a:xfrm>
+                        <a:prstGeom prst="straightConnector1">
+                          <a:avLst/>
+                        </a:prstGeom>
+                        <a:ln w="25400">
+                          <a:tailEnd type="triangle"/>
+                        </a:ln>
+                      </wps:spPr>
+                      <wps:style>
+                        <a:lnRef idx="2">
+                          <a:schemeClr val="accent1"/>
+                        </a:lnRef>
+                        <a:fillRef idx="0">
+                          <a:schemeClr val="accent1"/>
+                        </a:fillRef>
+                        <a:effectRef idx="1">
+                          <a:schemeClr val="accent1"/>
+                        </a:effectRef>
+                        <a:fontRef idx="minor">
+                          <a:schemeClr val="tx1"/>
+                        </a:fontRef>
+                      </wps:style>
+                      <wps:bodyPr/>
+                    </wps:wsp>
+                  </a:graphicData>
+                </a:graphic>
+                <wp14:sizeRelH relativeFrom="margin">
+                  <wp14:pctWidth>0</wp14:pctWidth>
+                </wp14:sizeRelH>
+                <wp14:sizeRelV relativeFrom="margin">
+                  <wp14:pctHeight>0</wp14:pctHeight>
+                </wp14:sizeRelV>
+              </wp:anchor>
+            </w:drawing>
+          </mc:Choice>
+          <mc:Fallback>
+            <w:pict>
+              <v:shape w14:anchorId="085A7A98" id="_x76f4__x7ebf__x7bad__x5934__x8fde__x63a5__x7b26__x0020_156" o:spid="_x0000_s1026" type="#_x0000_t32" style="position:absolute;left:0;text-align:left;margin-left:103.3pt;margin-top:1.1pt;width:0;height:18pt;flip:y;z-index:251899904;visibility:visible;mso-wrap-style:square;mso-width-percent:0;mso-height-percent:0;mso-wrap-distance-left:9pt;mso-wrap-distance-top:0;mso-wrap-distance-right:9pt;mso-wrap-distance-bottom:0;mso-position-horizontal:absolute;mso-position-horizontal-relative:text;mso-position-vertical:absolute;mso-position-vertical-relative:text;mso-width-percent:0;mso-height-percent:0;mso-width-relative:margin;mso-height-relative:margin" o:gfxdata="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" strokecolor="#5b9bd5 [3204]" strokeweight="2pt">
+                <v:stroke endarrow="block" joinstyle="miter"/>
+              </v:shape>
+            </w:pict>
+          </mc:Fallback>
+        </mc:AlternateContent>
+      </w:r>
+      <w:r>
+        <w:rPr>
+          <w:rFonts w:ascii="Helvetica" w:eastAsia="Times New Roman" w:hAnsi="Helvetica" w:cs="Times New Roman"/>
+          <w:noProof/>
+          <w:color w:val="252525"/>
+          <w:sz w:val="21"/>
+          <w:szCs w:val="21"/>
+          <w:lang w:eastAsia="zh-CN"/>
+        </w:rPr>
+        <mc:AlternateContent>
+          <mc:Choice Requires="wps">
+            <w:drawing>
+              <wp:anchor distT="0" distB="0" distL="114300" distR="114300" simplePos="0" relativeHeight="251898880" behindDoc="0" locked="0" layoutInCell="1" allowOverlap="1" wp14:anchorId="516C93AF" wp14:editId="0CDFB4BA">
+                <wp:simplePos x="0" y="0"/>
+                <wp:positionH relativeFrom="column">
+                  <wp:posOffset>1767840</wp:posOffset>
+                </wp:positionH>
+                <wp:positionV relativeFrom="paragraph">
+                  <wp:posOffset>13970</wp:posOffset>
+                </wp:positionV>
+                <wp:extent cx="0" cy="228600"/>
+                <wp:effectExtent l="50800" t="50800" r="76200" b="25400"/>
+                <wp:wrapNone/>
+                <wp:docPr id="155" name="直线箭头连接符 155"/>
+                <wp:cNvGraphicFramePr/>
+                <a:graphic xmlns:a="http://schemas.openxmlformats.org/drawingml/2006/main">
+                  <a:graphicData uri="http://schemas.microsoft.com/office/word/2010/wordprocessingShape">
+                    <wps:wsp>
+                      <wps:cNvCnPr/>
+                      <wps:spPr>
+                        <a:xfrm flipV="1">
+                          <a:off x="0" y="0"/>
+                          <a:ext cx="0" cy="228600"/>
+                        </a:xfrm>
+                        <a:prstGeom prst="straightConnector1">
+                          <a:avLst/>
+                        </a:prstGeom>
+                        <a:ln w="25400">
+                          <a:tailEnd type="triangle"/>
+                        </a:ln>
+                      </wps:spPr>
+                      <wps:style>
+                        <a:lnRef idx="2">
+                          <a:schemeClr val="accent1"/>
+                        </a:lnRef>
+                        <a:fillRef idx="0">
+                          <a:schemeClr val="accent1"/>
+                        </a:fillRef>
+                        <a:effectRef idx="1">
+                          <a:schemeClr val="accent1"/>
+                        </a:effectRef>
+                        <a:fontRef idx="minor">
+                          <a:schemeClr val="tx1"/>
+                        </a:fontRef>
+                      </wps:style>
+                      <wps:bodyPr/>
+                    </wps:wsp>
+                  </a:graphicData>
+                </a:graphic>
+                <wp14:sizeRelH relativeFrom="margin">
+                  <wp14:pctWidth>0</wp14:pctWidth>
+                </wp14:sizeRelH>
+                <wp14:sizeRelV relativeFrom="margin">
+                  <wp14:pctHeight>0</wp14:pctHeight>
+                </wp14:sizeRelV>
+              </wp:anchor>
+            </w:drawing>
+          </mc:Choice>
+          <mc:Fallback>
+            <w:pict>
+              <v:shape w14:anchorId="384E38C6" id="_x76f4__x7ebf__x7bad__x5934__x8fde__x63a5__x7b26__x0020_155" o:spid="_x0000_s1026" type="#_x0000_t32" style="position:absolute;left:0;text-align:left;margin-left:139.2pt;margin-top:1.1pt;width:0;height:18pt;flip:y;z-index:251898880;visibility:visible;mso-wrap-style:square;mso-width-percent:0;mso-height-percent:0;mso-wrap-distance-left:9pt;mso-wrap-distance-top:0;mso-wrap-distance-right:9pt;mso-wrap-distance-bottom:0;mso-position-horizontal:absolute;mso-position-horizontal-relative:text;mso-position-vertical:absolute;mso-position-vertical-relative:text;mso-width-percent:0;mso-height-percent:0;mso-width-relative:margin;mso-height-relative:margin" o:gfxdata="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" strokecolor="#5b9bd5 [3204]" strokeweight="2pt">
+                <v:stroke endarrow="block" joinstyle="miter"/>
+              </v:shape>
+            </w:pict>
+          </mc:Fallback>
+        </mc:AlternateContent>
+      </w:r>
+      <w:r>
+        <w:rPr>
+          <w:rFonts w:ascii="Helvetica" w:eastAsia="Times New Roman" w:hAnsi="Helvetica" w:cs="Times New Roman"/>
+          <w:noProof/>
+          <w:color w:val="252525"/>
+          <w:sz w:val="21"/>
+          <w:szCs w:val="21"/>
+          <w:lang w:eastAsia="zh-CN"/>
+        </w:rPr>
+        <mc:AlternateContent>
+          <mc:Choice Requires="wps">
+            <w:drawing>
+              <wp:anchor distT="0" distB="0" distL="114300" distR="114300" simplePos="0" relativeHeight="251897856" behindDoc="0" locked="0" layoutInCell="1" allowOverlap="1" wp14:anchorId="58355FDC" wp14:editId="33575587">
+                <wp:simplePos x="0" y="0"/>
+                <wp:positionH relativeFrom="column">
+                  <wp:posOffset>2220595</wp:posOffset>
+                </wp:positionH>
+                <wp:positionV relativeFrom="paragraph">
+                  <wp:posOffset>13970</wp:posOffset>
+                </wp:positionV>
+                <wp:extent cx="0" cy="228600"/>
+                <wp:effectExtent l="50800" t="50800" r="76200" b="25400"/>
+                <wp:wrapNone/>
+                <wp:docPr id="154" name="直线箭头连接符 154"/>
+                <wp:cNvGraphicFramePr/>
+                <a:graphic xmlns:a="http://schemas.openxmlformats.org/drawingml/2006/main">
+                  <a:graphicData uri="http://schemas.microsoft.com/office/word/2010/wordprocessingShape">
+                    <wps:wsp>
+                      <wps:cNvCnPr/>
+                      <wps:spPr>
+                        <a:xfrm flipV="1">
+                          <a:off x="0" y="0"/>
+                          <a:ext cx="0" cy="228600"/>
+                        </a:xfrm>
+                        <a:prstGeom prst="straightConnector1">
+                          <a:avLst/>
+                        </a:prstGeom>
+                        <a:ln w="25400">
+                          <a:tailEnd type="triangle"/>
+                        </a:ln>
+                      </wps:spPr>
+                      <wps:style>
+                        <a:lnRef idx="2">
+                          <a:schemeClr val="accent1"/>
+                        </a:lnRef>
+                        <a:fillRef idx="0">
+                          <a:schemeClr val="accent1"/>
+                        </a:fillRef>
+                        <a:effectRef idx="1">
+                          <a:schemeClr val="accent1"/>
+                        </a:effectRef>
+                        <a:fontRef idx="minor">
+                          <a:schemeClr val="tx1"/>
+                        </a:fontRef>
+                      </wps:style>
+                      <wps:bodyPr/>
+                    </wps:wsp>
+                  </a:graphicData>
+                </a:graphic>
+                <wp14:sizeRelH relativeFrom="margin">
+                  <wp14:pctWidth>0</wp14:pctWidth>
+                </wp14:sizeRelH>
+                <wp14:sizeRelV relativeFrom="margin">
+                  <wp14:pctHeight>0</wp14:pctHeight>
+                </wp14:sizeRelV>
+              </wp:anchor>
+            </w:drawing>
+          </mc:Choice>
+          <mc:Fallback>
+            <w:pict>
+              <v:shape w14:anchorId="54264647" id="_x76f4__x7ebf__x7bad__x5934__x8fde__x63a5__x7b26__x0020_154" o:spid="_x0000_s1026" type="#_x0000_t32" style="position:absolute;left:0;text-align:left;margin-left:174.85pt;margin-top:1.1pt;width:0;height:18pt;flip:y;z-index:251897856;visibility:visible;mso-wrap-style:square;mso-width-percent:0;mso-height-percent:0;mso-wrap-distance-left:9pt;mso-wrap-distance-top:0;mso-wrap-distance-right:9pt;mso-wrap-distance-bottom:0;mso-position-horizontal:absolute;mso-position-horizontal-relative:text;mso-position-vertical:absolute;mso-position-vertical-relative:text;mso-width-percent:0;mso-height-percent:0;mso-width-relative:margin;mso-height-relative:margin" o:gfxdata="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" strokecolor="#5b9bd5 [3204]" strokeweight="2pt">
+                <v:stroke endarrow="block" joinstyle="miter"/>
+              </v:shape>
+            </w:pict>
+          </mc:Fallback>
+        </mc:AlternateContent>
+      </w:r>
+      <w:r>
+        <w:rPr>
+          <w:rFonts w:ascii="Helvetica" w:eastAsia="Times New Roman" w:hAnsi="Helvetica" w:cs="Times New Roman"/>
+          <w:noProof/>
+          <w:color w:val="252525"/>
+          <w:sz w:val="21"/>
+          <w:szCs w:val="21"/>
+          <w:lang w:eastAsia="zh-CN"/>
+        </w:rPr>
+        <mc:AlternateContent>
+          <mc:Choice Requires="wps">
+            <w:drawing>
+              <wp:anchor distT="0" distB="0" distL="114300" distR="114300" simplePos="0" relativeHeight="251895808" behindDoc="0" locked="0" layoutInCell="1" allowOverlap="1" wp14:anchorId="39C6B257" wp14:editId="70CBDC05">
+                <wp:simplePos x="0" y="0"/>
+                <wp:positionH relativeFrom="column">
+                  <wp:posOffset>3254375</wp:posOffset>
+                </wp:positionH>
+                <wp:positionV relativeFrom="paragraph">
+                  <wp:posOffset>13970</wp:posOffset>
+                </wp:positionV>
+                <wp:extent cx="0" cy="228600"/>
+                <wp:effectExtent l="50800" t="50800" r="76200" b="25400"/>
+                <wp:wrapNone/>
+                <wp:docPr id="152" name="直线箭头连接符 152"/>
+                <wp:cNvGraphicFramePr/>
+                <a:graphic xmlns:a="http://schemas.openxmlformats.org/drawingml/2006/main">
+                  <a:graphicData uri="http://schemas.microsoft.com/office/word/2010/wordprocessingShape">
+                    <wps:wsp>
+                      <wps:cNvCnPr/>
+                      <wps:spPr>
+                        <a:xfrm flipV="1">
+                          <a:off x="0" y="0"/>
+                          <a:ext cx="0" cy="228600"/>
+                        </a:xfrm>
+                        <a:prstGeom prst="straightConnector1">
+                          <a:avLst/>
+                        </a:prstGeom>
+                        <a:ln w="25400">
+                          <a:tailEnd type="triangle"/>
+                        </a:ln>
+                      </wps:spPr>
+                      <wps:style>
+                        <a:lnRef idx="2">
+                          <a:schemeClr val="accent1"/>
+                        </a:lnRef>
+                        <a:fillRef idx="0">
+                          <a:schemeClr val="accent1"/>
+                        </a:fillRef>
+                        <a:effectRef idx="1">
+                          <a:schemeClr val="accent1"/>
+                        </a:effectRef>
+                        <a:fontRef idx="minor">
+                          <a:schemeClr val="tx1"/>
+                        </a:fontRef>
+                      </wps:style>
+                      <wps:bodyPr/>
+                    </wps:wsp>
+                  </a:graphicData>
+                </a:graphic>
+                <wp14:sizeRelH relativeFrom="margin">
+                  <wp14:pctWidth>0</wp14:pctWidth>
+                </wp14:sizeRelH>
+                <wp14:sizeRelV relativeFrom="margin">
+                  <wp14:pctHeight>0</wp14:pctHeight>
+                </wp14:sizeRelV>
+              </wp:anchor>
+            </w:drawing>
+          </mc:Choice>
+          <mc:Fallback>
+            <w:pict>
+              <v:shape w14:anchorId="43D3586C" id="_x76f4__x7ebf__x7bad__x5934__x8fde__x63a5__x7b26__x0020_152" o:spid="_x0000_s1026" type="#_x0000_t32" style="position:absolute;left:0;text-align:left;margin-left:256.25pt;margin-top:1.1pt;width:0;height:18pt;flip:y;z-index:251895808;visibility:visible;mso-wrap-style:square;mso-width-percent:0;mso-height-percent:0;mso-wrap-distance-left:9pt;mso-wrap-distance-top:0;mso-wrap-distance-right:9pt;mso-wrap-distance-bottom:0;mso-position-horizontal:absolute;mso-position-horizontal-relative:text;mso-position-vertical:absolute;mso-position-vertical-relative:text;mso-width-percent:0;mso-height-percent:0;mso-width-relative:margin;mso-height-relative:margin" o:gfxdata="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" strokecolor="#5b9bd5 [3204]" strokeweight="2pt">
+                <v:stroke endarrow="block" joinstyle="miter"/>
+              </v:shape>
+            </w:pict>
+          </mc:Fallback>
+        </mc:AlternateContent>
+      </w:r>
+      <w:r>
+        <w:rPr>
+          <w:rFonts w:ascii="Helvetica" w:eastAsia="Times New Roman" w:hAnsi="Helvetica" w:cs="Times New Roman"/>
+          <w:noProof/>
+          <w:color w:val="252525"/>
+          <w:sz w:val="21"/>
+          <w:szCs w:val="21"/>
+          <w:lang w:eastAsia="zh-CN"/>
+        </w:rPr>
+        <mc:AlternateContent>
+          <mc:Choice Requires="wps">
+            <w:drawing>
+              <wp:anchor distT="0" distB="0" distL="114300" distR="114300" simplePos="0" relativeHeight="251894784" behindDoc="0" locked="0" layoutInCell="1" allowOverlap="1" wp14:anchorId="0C047AA2" wp14:editId="1352F69F">
+                <wp:simplePos x="0" y="0"/>
+                <wp:positionH relativeFrom="column">
+                  <wp:posOffset>3824605</wp:posOffset>
+                </wp:positionH>
+                <wp:positionV relativeFrom="paragraph">
+                  <wp:posOffset>13970</wp:posOffset>
+                </wp:positionV>
+                <wp:extent cx="0" cy="228600"/>
+                <wp:effectExtent l="50800" t="50800" r="76200" b="25400"/>
+                <wp:wrapNone/>
+                <wp:docPr id="151" name="直线箭头连接符 151"/>
+                <wp:cNvGraphicFramePr/>
+                <a:graphic xmlns:a="http://schemas.openxmlformats.org/drawingml/2006/main">
+                  <a:graphicData uri="http://schemas.microsoft.com/office/word/2010/wordprocessingShape">
+                    <wps:wsp>
+                      <wps:cNvCnPr/>
+                      <wps:spPr>
+                        <a:xfrm flipV="1">
+                          <a:off x="0" y="0"/>
+                          <a:ext cx="0" cy="228600"/>
+                        </a:xfrm>
+                        <a:prstGeom prst="straightConnector1">
+                          <a:avLst/>
+                        </a:prstGeom>
+                        <a:ln w="25400">
+                          <a:tailEnd type="triangle"/>
+                        </a:ln>
+                      </wps:spPr>
+                      <wps:style>
+                        <a:lnRef idx="2">
+                          <a:schemeClr val="accent1"/>
+                        </a:lnRef>
+                        <a:fillRef idx="0">
+                          <a:schemeClr val="accent1"/>
+                        </a:fillRef>
+                        <a:effectRef idx="1">
+                          <a:schemeClr val="accent1"/>
+                        </a:effectRef>
+                        <a:fontRef idx="minor">
+                          <a:schemeClr val="tx1"/>
+                        </a:fontRef>
+                      </wps:style>
+                      <wps:bodyPr/>
+                    </wps:wsp>
+                  </a:graphicData>
+                </a:graphic>
+                <wp14:sizeRelH relativeFrom="margin">
+                  <wp14:pctWidth>0</wp14:pctWidth>
+                </wp14:sizeRelH>
+                <wp14:sizeRelV relativeFrom="margin">
+                  <wp14:pctHeight>0</wp14:pctHeight>
+                </wp14:sizeRelV>
+              </wp:anchor>
+            </w:drawing>
+          </mc:Choice>
+          <mc:Fallback>
+            <w:pict>
+              <v:shape w14:anchorId="4C7F4739" id="_x76f4__x7ebf__x7bad__x5934__x8fde__x63a5__x7b26__x0020_151" o:spid="_x0000_s1026" type="#_x0000_t32" style="position:absolute;left:0;text-align:left;margin-left:301.15pt;margin-top:1.1pt;width:0;height:18pt;flip:y;z-index:251894784;visibility:visible;mso-wrap-style:square;mso-width-percent:0;mso-height-percent:0;mso-wrap-distance-left:9pt;mso-wrap-distance-top:0;mso-wrap-distance-right:9pt;mso-wrap-distance-bottom:0;mso-position-horizontal:absolute;mso-position-horizontal-relative:text;mso-position-vertical:absolute;mso-position-vertical-relative:text;mso-width-percent:0;mso-height-percent:0;mso-width-relative:margin;mso-height-relative:margin" o:gfxdata="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" strokecolor="#5b9bd5 [3204]" strokeweight="2pt">
+                <v:stroke endarrow="block" joinstyle="miter"/>
+              </v:shape>
+            </w:pict>
+          </mc:Fallback>
+        </mc:AlternateContent>
+      </w:r>
+      <w:r>
+        <w:rPr>
+          <w:rFonts w:ascii="Helvetica" w:eastAsia="Times New Roman" w:hAnsi="Helvetica" w:cs="Times New Roman"/>
+          <w:noProof/>
+          <w:color w:val="252525"/>
+          <w:sz w:val="21"/>
+          <w:szCs w:val="21"/>
+          <w:lang w:eastAsia="zh-CN"/>
+        </w:rPr>
+        <mc:AlternateContent>
+          <mc:Choice Requires="wps">
+            <w:drawing>
+              <wp:anchor distT="0" distB="0" distL="114300" distR="114300" simplePos="0" relativeHeight="251893760" behindDoc="0" locked="0" layoutInCell="1" allowOverlap="1" wp14:anchorId="49FCA716" wp14:editId="5475C729">
+                <wp:simplePos x="0" y="0"/>
+                <wp:positionH relativeFrom="column">
+                  <wp:posOffset>4507865</wp:posOffset>
+                </wp:positionH>
+                <wp:positionV relativeFrom="paragraph">
+                  <wp:posOffset>13970</wp:posOffset>
+                </wp:positionV>
+                <wp:extent cx="0" cy="228600"/>
+                <wp:effectExtent l="50800" t="50800" r="76200" b="25400"/>
+                <wp:wrapNone/>
+                <wp:docPr id="150" name="直线箭头连接符 150"/>
+                <wp:cNvGraphicFramePr/>
+                <a:graphic xmlns:a="http://schemas.openxmlformats.org/drawingml/2006/main">
+                  <a:graphicData uri="http://schemas.microsoft.com/office/word/2010/wordprocessingShape">
+                    <wps:wsp>
+                      <wps:cNvCnPr/>
+                      <wps:spPr>
+                        <a:xfrm flipV="1">
+                          <a:off x="0" y="0"/>
+                          <a:ext cx="0" cy="228600"/>
+                        </a:xfrm>
+                        <a:prstGeom prst="straightConnector1">
+                          <a:avLst/>
+                        </a:prstGeom>
+                        <a:ln w="25400">
+                          <a:tailEnd type="triangle"/>
+                        </a:ln>
+                      </wps:spPr>
+                      <wps:style>
+                        <a:lnRef idx="2">
+                          <a:schemeClr val="accent1"/>
+                        </a:lnRef>
+                        <a:fillRef idx="0">
+                          <a:schemeClr val="accent1"/>
+                        </a:fillRef>
+                        <a:effectRef idx="1">
+                          <a:schemeClr val="accent1"/>
+                        </a:effectRef>
+                        <a:fontRef idx="minor">
+                          <a:schemeClr val="tx1"/>
+                        </a:fontRef>
+                      </wps:style>
+                      <wps:bodyPr/>
+                    </wps:wsp>
+                  </a:graphicData>
+                </a:graphic>
+                <wp14:sizeRelH relativeFrom="margin">
+                  <wp14:pctWidth>0</wp14:pctWidth>
+                </wp14:sizeRelH>
+                <wp14:sizeRelV relativeFrom="margin">
+                  <wp14:pctHeight>0</wp14:pctHeight>
+                </wp14:sizeRelV>
+              </wp:anchor>
+            </w:drawing>
+          </mc:Choice>
+          <mc:Fallback>
+            <w:pict>
+              <v:shape w14:anchorId="2F9320A0" id="_x76f4__x7ebf__x7bad__x5934__x8fde__x63a5__x7b26__x0020_150" o:spid="_x0000_s1026" type="#_x0000_t32" style="position:absolute;left:0;text-align:left;margin-left:354.95pt;margin-top:1.1pt;width:0;height:18pt;flip:y;z-index:251893760;visibility:visible;mso-wrap-style:square;mso-width-percent:0;mso-height-percent:0;mso-wrap-distance-left:9pt;mso-wrap-distance-top:0;mso-wrap-distance-right:9pt;mso-wrap-distance-bottom:0;mso-position-horizontal:absolute;mso-position-horizontal-relative:text;mso-position-vertical:absolute;mso-position-vertical-relative:text;mso-width-percent:0;mso-height-percent:0;mso-width-relative:margin;mso-height-relative:margin" o:gfxdata="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" strokecolor="#5b9bd5 [3204]" strokeweight="2pt">
+                <v:stroke endarrow="block" joinstyle="miter"/>
+              </v:shape>
+            </w:pict>
+          </mc:Fallback>
+        </mc:AlternateContent>
+      </w:r>
+      <w:r>
+        <w:rPr>
+          <w:rFonts w:ascii="Helvetica" w:eastAsia="Times New Roman" w:hAnsi="Helvetica" w:cs="Times New Roman"/>
+          <w:noProof/>
+          <w:color w:val="252525"/>
+          <w:sz w:val="21"/>
+          <w:szCs w:val="21"/>
+          <w:lang w:eastAsia="zh-CN"/>
+        </w:rPr>
+        <mc:AlternateContent>
+          <mc:Choice Requires="wps">
+            <w:drawing>
+              <wp:anchor distT="0" distB="0" distL="114300" distR="114300" simplePos="0" relativeHeight="251890688" behindDoc="0" locked="0" layoutInCell="1" allowOverlap="1" wp14:anchorId="477D2604" wp14:editId="3F37D351">
+                <wp:simplePos x="0" y="0"/>
+                <wp:positionH relativeFrom="column">
+                  <wp:posOffset>963924</wp:posOffset>
+                </wp:positionH>
+                <wp:positionV relativeFrom="paragraph">
+                  <wp:posOffset>11537</wp:posOffset>
+                </wp:positionV>
+                <wp:extent cx="0" cy="228600"/>
+                <wp:effectExtent l="0" t="0" r="25400" b="25400"/>
+                <wp:wrapNone/>
+                <wp:docPr id="148" name="直线连接符 148"/>
+                <wp:cNvGraphicFramePr/>
+                <a:graphic xmlns:a="http://schemas.openxmlformats.org/drawingml/2006/main">
+                  <a:graphicData uri="http://schemas.microsoft.com/office/word/2010/wordprocessingShape">
+                    <wps:wsp>
+                      <wps:cNvCnPr/>
+                      <wps:spPr>
+                        <a:xfrm>
+                          <a:off x="0" y="0"/>
+                          <a:ext cx="0" cy="228600"/>
+                        </a:xfrm>
+                        <a:prstGeom prst="line">
+                          <a:avLst/>
+                        </a:prstGeom>
+                        <a:ln w="25400"/>
+                      </wps:spPr>
+                      <wps:style>
+                        <a:lnRef idx="2">
+                          <a:schemeClr val="accent1"/>
+                        </a:lnRef>
+                        <a:fillRef idx="0">
+                          <a:schemeClr val="accent1"/>
+                        </a:fillRef>
+                        <a:effectRef idx="1">
+                          <a:schemeClr val="accent1"/>
+                        </a:effectRef>
+                        <a:fontRef idx="minor">
+                          <a:schemeClr val="tx1"/>
+                        </a:fontRef>
+                      </wps:style>
+                      <wps:bodyPr/>
+                    </wps:wsp>
+                  </a:graphicData>
+                </a:graphic>
+                <wp14:sizeRelV relativeFrom="margin">
+                  <wp14:pctHeight>0</wp14:pctHeight>
+                </wp14:sizeRelV>
+              </wp:anchor>
+            </w:drawing>
+          </mc:Choice>
+          <mc:Fallback>
+            <w:pict>
+              <v:line w14:anchorId="54D2D168" id="_x76f4__x7ebf__x8fde__x63a5__x7b26__x0020_148" o:spid="_x0000_s1026" style="position:absolute;left:0;text-align:left;z-index:251890688;visibility:visible;mso-wrap-style:square;mso-height-percent:0;mso-wrap-distance-left:9pt;mso-wrap-distance-top:0;mso-wrap-distance-right:9pt;mso-wrap-distance-bottom:0;mso-position-horizontal:absolute;mso-position-horizontal-relative:text;mso-position-vertical:absolute;mso-position-vertical-relative:text;mso-height-percent:0;mso-height-relative:margin" from="75.9pt,.9pt" to="75.9pt,18.9pt" o:gfxdata="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" strokecolor="#5b9bd5 [3204]" strokeweight="2pt">
+                <v:stroke joinstyle="miter"/>
+              </v:line>
             </w:pict>
           </mc:Fallback>
         </mc:AlternateContent>
@@ -20561,6 +22063,7 @@
                 <w:color w:val="FA7D00"/>
               </w:rPr>
             </w:pPr>
+            <w:proofErr w:type="spellStart"/>
             <w:r>
               <w:rPr>
                 <w:rFonts w:ascii="Calibri" w:eastAsia="Times New Roman" w:hAnsi="Calibri" w:cs="Times New Roman"/>
@@ -20570,6 +22073,7 @@
               </w:rPr>
               <w:t>pwd</w:t>
             </w:r>
+            <w:proofErr w:type="spellEnd"/>
           </w:p>
         </w:tc>
         <w:tc>
@@ -20758,6 +22262,7 @@
                 <w:color w:val="006100"/>
               </w:rPr>
             </w:pPr>
+            <w:proofErr w:type="spellStart"/>
             <w:r>
               <w:rPr>
                 <w:rFonts w:ascii="Calibri" w:eastAsia="Times New Roman" w:hAnsi="Calibri" w:cs="Times New Roman"/>
@@ -20765,6 +22270,7 @@
               </w:rPr>
               <w:t>addressid</w:t>
             </w:r>
+            <w:proofErr w:type="spellEnd"/>
           </w:p>
         </w:tc>
       </w:tr>
@@ -21912,6 +23418,18 @@
       <w:pPr>
         <w:rPr>
           <w:rFonts w:ascii="Helvetica" w:eastAsia="Times New Roman" w:hAnsi="Helvetica" w:cs="Times New Roman"/>
+          <w:color w:val="252525"/>
+          <w:sz w:val="21"/>
+          <w:szCs w:val="21"/>
+          <w:shd w:val="clear" w:color="auto" w:fill="FFFFFF"/>
+          <w:lang w:eastAsia="zh-CN"/>
+        </w:rPr>
+      </w:pPr>
+    </w:p>
+    <w:p>
+      <w:pPr>
+        <w:rPr>
+          <w:rFonts w:ascii="Helvetica" w:eastAsia="Times New Roman" w:hAnsi="Helvetica" w:cs="Times New Roman"/>
           <w:b/>
           <w:color w:val="252525"/>
           <w:sz w:val="21"/>
@@ -21921,6 +23439,7 @@
           <w:lang w:eastAsia="zh-CN"/>
         </w:rPr>
       </w:pPr>
+      <w:proofErr w:type="spellStart"/>
       <w:r>
         <w:rPr>
           <w:rFonts w:ascii="Helvetica" w:eastAsia="Times New Roman" w:hAnsi="Helvetica" w:cs="Times New Roman"/>
@@ -21934,6 +23453,7 @@
         </w:rPr>
         <w:t>Reg</w:t>
       </w:r>
+      <w:proofErr w:type="spellEnd"/>
       <w:r>
         <w:rPr>
           <w:rFonts w:ascii="Helvetica" w:eastAsia="Times New Roman" w:hAnsi="Helvetica" w:cs="Times New Roman"/>
@@ -22444,6 +23964,7 @@
                 <w:bCs/>
                 <w:color w:val="FA7D00"/>
               </w:rPr>
+              <w:lastRenderedPageBreak/>
               <w:t>Credit Cards</w:t>
             </w:r>
           </w:p>
@@ -23023,7 +24544,6 @@
           <w:shd w:val="clear" w:color="auto" w:fill="FFFFFF"/>
           <w:lang w:eastAsia="zh-CN"/>
         </w:rPr>
-        <w:lastRenderedPageBreak/>
         <w:t>T</w:t>
       </w:r>
       <w:r>
@@ -24859,37 +26379,15 @@
       <w:pPr>
         <w:rPr>
           <w:rFonts w:ascii="Helvetica" w:eastAsia="Times New Roman" w:hAnsi="Helvetica" w:cs="Times New Roman"/>
-          <w:color w:val="252525"/>
+          <w:color w:val="FF0000"/>
           <w:sz w:val="21"/>
           <w:szCs w:val="21"/>
           <w:shd w:val="clear" w:color="auto" w:fill="FFFFFF"/>
           <w:lang w:eastAsia="zh-CN"/>
         </w:rPr>
       </w:pPr>
-    </w:p>
-    <w:p>
-      <w:pPr>
-        <w:rPr>
-          <w:rFonts w:ascii="Helvetica" w:eastAsia="Times New Roman" w:hAnsi="Helvetica" w:cs="Times New Roman"/>
-          <w:color w:val="000000" w:themeColor="text1"/>
-          <w:sz w:val="21"/>
-          <w:szCs w:val="21"/>
-          <w:shd w:val="clear" w:color="auto" w:fill="FFFFFF"/>
-          <w:lang w:eastAsia="zh-CN"/>
-        </w:rPr>
-      </w:pPr>
-    </w:p>
-    <w:p>
-      <w:pPr>
-        <w:rPr>
-          <w:rFonts w:ascii="Helvetica" w:eastAsia="Times New Roman" w:hAnsi="Helvetica" w:cs="Times New Roman"/>
-          <w:color w:val="FF0000"/>
-          <w:sz w:val="21"/>
-          <w:szCs w:val="21"/>
-          <w:shd w:val="clear" w:color="auto" w:fill="FFFFFF"/>
-          <w:lang w:eastAsia="zh-CN"/>
-        </w:rPr>
-      </w:pPr>
+      <w:bookmarkStart w:id="0" w:name="_GoBack"/>
+      <w:bookmarkEnd w:id="0"/>
     </w:p>
     <w:p>
       <w:pPr>
@@ -24981,6 +26479,7 @@
                 <w:u w:val="single"/>
               </w:rPr>
             </w:pPr>
+            <w:proofErr w:type="spellStart"/>
             <w:r>
               <w:rPr>
                 <w:rFonts w:ascii="Calibri" w:eastAsia="Times New Roman" w:hAnsi="Calibri" w:cs="Times New Roman"/>
@@ -24991,6 +26490,7 @@
               </w:rPr>
               <w:t>addressid</w:t>
             </w:r>
+            <w:proofErr w:type="spellEnd"/>
           </w:p>
         </w:tc>
         <w:tc>
@@ -25880,6 +27380,7 @@
                 <w:u w:val="single"/>
               </w:rPr>
             </w:pPr>
+            <w:proofErr w:type="spellStart"/>
             <w:r>
               <w:rPr>
                 <w:rFonts w:ascii="Calibri" w:eastAsia="Times New Roman" w:hAnsi="Calibri" w:cs="Times New Roman"/>
@@ -25890,6 +27391,7 @@
               </w:rPr>
               <w:t>dname</w:t>
             </w:r>
+            <w:proofErr w:type="spellEnd"/>
           </w:p>
         </w:tc>
         <w:tc>
@@ -26019,6 +27521,7 @@
                 <w:color w:val="006100"/>
               </w:rPr>
             </w:pPr>
+            <w:proofErr w:type="spellStart"/>
             <w:r>
               <w:rPr>
                 <w:rFonts w:ascii="Calibri" w:eastAsia="Times New Roman" w:hAnsi="Calibri" w:cs="Times New Roman"/>
@@ -26026,6 +27529,7 @@
               </w:rPr>
               <w:t>addressid</w:t>
             </w:r>
+            <w:proofErr w:type="spellEnd"/>
           </w:p>
         </w:tc>
       </w:tr>
@@ -27008,6 +28512,7 @@
                 <w:color w:val="FA7D00"/>
               </w:rPr>
             </w:pPr>
+            <w:proofErr w:type="spellStart"/>
             <w:r>
               <w:rPr>
                 <w:rFonts w:ascii="Calibri" w:eastAsia="Times New Roman" w:hAnsi="Calibri" w:cs="Times New Roman"/>
@@ -27017,6 +28522,7 @@
               </w:rPr>
               <w:t>dname</w:t>
             </w:r>
+            <w:proofErr w:type="spellEnd"/>
           </w:p>
         </w:tc>
       </w:tr>
@@ -29924,6 +31430,7 @@
                 <w:u w:val="single"/>
               </w:rPr>
             </w:pPr>
+            <w:proofErr w:type="spellStart"/>
             <w:r>
               <w:rPr>
                 <w:rFonts w:ascii="Calibri" w:eastAsia="Times New Roman" w:hAnsi="Calibri" w:cs="Times New Roman"/>
@@ -29932,6 +31439,7 @@
               </w:rPr>
               <w:t>dname</w:t>
             </w:r>
+            <w:proofErr w:type="spellEnd"/>
           </w:p>
         </w:tc>
         <w:tc>

</xml_diff>